<commit_message>
Alteração no equações Formatado
</commit_message>
<xml_diff>
--- a/R/equacoes_formatado_27_07.docx
+++ b/R/equacoes_formatado_27_07.docx
@@ -9,6 +9,8 @@
           <w:lang w:val="pt-BR"/>
         </w:rPr>
       </w:pPr>
+      <w:bookmarkStart w:id="0" w:name="_GoBack"/>
+      <w:bookmarkEnd w:id="0"/>
       <w:r>
         <w:rPr>
           <w:lang w:val="pt-BR"/>
@@ -4137,16 +4139,16 @@
           <w:lang w:val="pt-BR"/>
         </w:rPr>
       </w:pPr>
-      <w:bookmarkStart w:id="0" w:name="modelo-matematico---razao-beneficio-cust"/>
-      <w:bookmarkStart w:id="1" w:name="_Toc488936185"/>
-      <w:bookmarkEnd w:id="0"/>
+      <w:bookmarkStart w:id="1" w:name="modelo-matematico---razao-beneficio-cust"/>
+      <w:bookmarkStart w:id="2" w:name="_Toc488936185"/>
+      <w:bookmarkEnd w:id="1"/>
       <w:r>
         <w:rPr>
           <w:lang w:val="pt-BR"/>
         </w:rPr>
         <w:t>Modelo Matemático - Razão Benefício-Custo</w:t>
       </w:r>
-      <w:bookmarkEnd w:id="1"/>
+      <w:bookmarkEnd w:id="2"/>
     </w:p>
     <w:p>
       <w:pPr>
@@ -4169,16 +4171,16 @@
           <w:lang w:val="pt-BR"/>
         </w:rPr>
       </w:pPr>
-      <w:bookmarkStart w:id="2" w:name="cbr---razao-beneficio-custo"/>
-      <w:bookmarkStart w:id="3" w:name="_Toc488936186"/>
-      <w:bookmarkEnd w:id="2"/>
+      <w:bookmarkStart w:id="3" w:name="cbr---razao-beneficio-custo"/>
+      <w:bookmarkStart w:id="4" w:name="_Toc488936186"/>
+      <w:bookmarkEnd w:id="3"/>
       <w:r>
         <w:rPr>
           <w:lang w:val="pt-BR"/>
         </w:rPr>
         <w:t>CBR - Razão Benefício-Custo</w:t>
       </w:r>
-      <w:bookmarkEnd w:id="3"/>
+      <w:bookmarkEnd w:id="4"/>
     </w:p>
     <w:p>
       <w:pPr>
@@ -4301,13 +4303,7 @@
             <w:rPr>
               <w:rFonts w:ascii="Cambria Math" w:hAnsi="Cambria Math"/>
             </w:rPr>
-            <m:t>RBC</m:t>
-          </m:r>
-          <m:r>
-            <w:rPr>
-              <w:rFonts w:ascii="Cambria Math" w:hAnsi="Cambria Math"/>
-            </w:rPr>
-            <m:t>=</m:t>
+            <m:t>RBC=</m:t>
           </m:r>
           <m:f>
             <m:fPr>
@@ -4333,13 +4329,7 @@
                     <w:rPr>
                       <w:rFonts w:ascii="Cambria Math" w:hAnsi="Cambria Math"/>
                     </w:rPr>
-                    <m:t>i</m:t>
-                  </m:r>
-                  <m:r>
-                    <w:rPr>
-                      <w:rFonts w:ascii="Cambria Math" w:hAnsi="Cambria Math"/>
-                    </w:rPr>
-                    <m:t>=1</m:t>
+                    <m:t>i=1</m:t>
                   </m:r>
                 </m:sub>
                 <m:sup>
@@ -4395,13 +4385,7 @@
                     <w:rPr>
                       <w:rFonts w:ascii="Cambria Math" w:hAnsi="Cambria Math"/>
                     </w:rPr>
-                    <m:t>j</m:t>
-                  </m:r>
-                  <m:r>
-                    <w:rPr>
-                      <w:rFonts w:ascii="Cambria Math" w:hAnsi="Cambria Math"/>
-                    </w:rPr>
-                    <m:t>=1</m:t>
+                    <m:t>j=1</m:t>
                   </m:r>
                 </m:sub>
                 <m:sup>
@@ -4452,16 +4436,16 @@
           <w:lang w:val="pt-BR"/>
         </w:rPr>
       </w:pPr>
-      <w:bookmarkStart w:id="4" w:name="fluxo-de-caixa-em-valor-presente"/>
-      <w:bookmarkStart w:id="5" w:name="_Toc488936187"/>
-      <w:bookmarkEnd w:id="4"/>
+      <w:bookmarkStart w:id="5" w:name="fluxo-de-caixa-em-valor-presente"/>
+      <w:bookmarkStart w:id="6" w:name="_Toc488936187"/>
+      <w:bookmarkEnd w:id="5"/>
       <w:r>
         <w:rPr>
           <w:lang w:val="pt-BR"/>
         </w:rPr>
         <w:t>Fluxo de Caixa em Valor Presente</w:t>
       </w:r>
-      <w:bookmarkEnd w:id="5"/>
+      <w:bookmarkEnd w:id="6"/>
     </w:p>
     <w:p>
       <w:pPr>
@@ -4474,13 +4458,7 @@
         <w:rPr>
           <w:lang w:val="pt-BR"/>
         </w:rPr>
-        <w:t>Os fluxos de caixa devem ser ajustados</w:t>
-      </w:r>
-      <w:r>
-        <w:rPr>
-          <w:lang w:val="pt-BR"/>
-        </w:rPr>
-        <w:t xml:space="preserve"> a valor presente utilizando-se uma taxa de atratividade </w:t>
+        <w:t xml:space="preserve">Os fluxos de caixa devem ser ajustados a valor presente utilizando-se uma taxa de atratividade </w:t>
       </w:r>
       <m:oMath>
         <m:r>
@@ -4535,19 +4513,7 @@
             <w:rPr>
               <w:rFonts w:ascii="Cambria Math" w:hAnsi="Cambria Math"/>
             </w:rPr>
-            <m:t>(</m:t>
-          </m:r>
-          <m:r>
-            <w:rPr>
-              <w:rFonts w:ascii="Cambria Math" w:hAnsi="Cambria Math"/>
-            </w:rPr>
-            <m:t>t</m:t>
-          </m:r>
-          <m:r>
-            <w:rPr>
-              <w:rFonts w:ascii="Cambria Math" w:hAnsi="Cambria Math"/>
-            </w:rPr>
-            <m:t>)=</m:t>
+            <m:t>(t)=</m:t>
           </m:r>
           <m:f>
             <m:fPr>
@@ -4589,13 +4555,7 @@
                 <w:rPr>
                   <w:rFonts w:ascii="Cambria Math" w:hAnsi="Cambria Math"/>
                 </w:rPr>
-                <m:t>(1+</m:t>
-              </m:r>
-              <m:r>
-                <w:rPr>
-                  <w:rFonts w:ascii="Cambria Math" w:hAnsi="Cambria Math"/>
-                </w:rPr>
-                <m:t>θ</m:t>
+                <m:t>(1+θ</m:t>
               </m:r>
               <m:sSup>
                 <m:sSupPr>
@@ -4634,9 +4594,9 @@
           <w:lang w:val="pt-BR"/>
         </w:rPr>
       </w:pPr>
-      <w:bookmarkStart w:id="6" w:name="calculo-dos-beneficios-da-iniciativa"/>
-      <w:bookmarkStart w:id="7" w:name="_Toc488936188"/>
-      <w:bookmarkEnd w:id="6"/>
+      <w:bookmarkStart w:id="7" w:name="calculo-dos-beneficios-da-iniciativa"/>
+      <w:bookmarkStart w:id="8" w:name="_Toc488936188"/>
+      <w:bookmarkEnd w:id="7"/>
       <w:r>
         <w:rPr>
           <w:lang w:val="pt-BR"/>
@@ -4644,7 +4604,7 @@
         <w:lastRenderedPageBreak/>
         <w:t>Cálculo dos Benefícios da Iniciativa</w:t>
       </w:r>
-      <w:bookmarkEnd w:id="7"/>
+      <w:bookmarkEnd w:id="8"/>
     </w:p>
     <w:p>
       <w:pPr>
@@ -4657,13 +4617,7 @@
         <w:rPr>
           <w:lang w:val="pt-BR"/>
         </w:rPr>
-        <w:t xml:space="preserve">Em todos os casos, o </w:t>
-      </w:r>
-      <w:r>
-        <w:rPr>
-          <w:lang w:val="pt-BR"/>
-        </w:rPr>
-        <w:t xml:space="preserve">benefício será calculado a partir da diferença em valores monetários de uma variável financeira sem a iniciativa em SST e com a iniciativa em SST. Exemplificando, o benefício gerado pela redução de absenteísmo </w:t>
+        <w:t xml:space="preserve">Em todos os casos, o benefício será calculado a partir da diferença em valores monetários de uma variável financeira sem a iniciativa em SST e com a iniciativa em SST. Exemplificando, o benefício gerado pela redução de absenteísmo </w:t>
       </w:r>
       <m:oMath>
         <m:sSub>
@@ -4696,13 +4650,7 @@
         <w:rPr>
           <w:lang w:val="pt-BR"/>
         </w:rPr>
-        <w:t xml:space="preserve"> será calculado a partir da seguinte e</w:t>
-      </w:r>
-      <w:r>
-        <w:rPr>
-          <w:lang w:val="pt-BR"/>
-        </w:rPr>
-        <w:t>quação.</w:t>
+        <w:t xml:space="preserve"> será calculado a partir da seguinte equação.</w:t>
       </w:r>
     </w:p>
     <w:p>
@@ -4766,19 +4714,7 @@
                 <w:rPr>
                   <w:rFonts w:ascii="Cambria Math" w:hAnsi="Cambria Math"/>
                 </w:rPr>
-                <m:t>i</m:t>
-              </m:r>
-              <m:r>
-                <w:rPr>
-                  <w:rFonts w:ascii="Cambria Math" w:hAnsi="Cambria Math"/>
-                </w:rPr>
-                <m:t>,</m:t>
-              </m:r>
-              <m:r>
-                <w:rPr>
-                  <w:rFonts w:ascii="Cambria Math" w:hAnsi="Cambria Math"/>
-                </w:rPr>
-                <m:t>inic</m:t>
+                <m:t>i,inic</m:t>
               </m:r>
             </m:sub>
           </m:sSub>
@@ -4809,19 +4745,7 @@
                 <w:rPr>
                   <w:rFonts w:ascii="Cambria Math" w:hAnsi="Cambria Math"/>
                 </w:rPr>
-                <m:t>i</m:t>
-              </m:r>
-              <m:r>
-                <w:rPr>
-                  <w:rFonts w:ascii="Cambria Math" w:hAnsi="Cambria Math"/>
-                </w:rPr>
-                <m:t>,</m:t>
-              </m:r>
-              <m:r>
-                <w:rPr>
-                  <w:rFonts w:ascii="Cambria Math" w:hAnsi="Cambria Math"/>
-                </w:rPr>
-                <m:t>asis</m:t>
+                <m:t>i,asis</m:t>
               </m:r>
             </m:sub>
           </m:sSub>
@@ -4933,19 +4857,7 @@
                 <w:rPr>
                   <w:rFonts w:ascii="Cambria Math" w:hAnsi="Cambria Math"/>
                 </w:rPr>
-                <m:t>abs</m:t>
-              </m:r>
-              <m:r>
-                <w:rPr>
-                  <w:rFonts w:ascii="Cambria Math" w:hAnsi="Cambria Math"/>
-                </w:rPr>
-                <m:t>,</m:t>
-              </m:r>
-              <m:r>
-                <w:rPr>
-                  <w:rFonts w:ascii="Cambria Math" w:hAnsi="Cambria Math"/>
-                </w:rPr>
-                <m:t>inic</m:t>
+                <m:t>abs,inic</m:t>
               </m:r>
             </m:sub>
           </m:sSub>
@@ -4976,19 +4888,7 @@
                 <w:rPr>
                   <w:rFonts w:ascii="Cambria Math" w:hAnsi="Cambria Math"/>
                 </w:rPr>
-                <m:t>abs</m:t>
-              </m:r>
-              <m:r>
-                <w:rPr>
-                  <w:rFonts w:ascii="Cambria Math" w:hAnsi="Cambria Math"/>
-                </w:rPr>
-                <m:t>,</m:t>
-              </m:r>
-              <m:r>
-                <w:rPr>
-                  <w:rFonts w:ascii="Cambria Math" w:hAnsi="Cambria Math"/>
-                </w:rPr>
-                <m:t>asis</m:t>
+                <m:t>abs,asis</m:t>
               </m:r>
             </m:sub>
           </m:sSub>
@@ -5008,16 +4908,16 @@
           <w:lang w:val="pt-BR"/>
         </w:rPr>
       </w:pPr>
-      <w:bookmarkStart w:id="8" w:name="calculo-dos-eventos"/>
-      <w:bookmarkStart w:id="9" w:name="_Toc488936189"/>
-      <w:bookmarkEnd w:id="8"/>
+      <w:bookmarkStart w:id="9" w:name="calculo-dos-eventos"/>
+      <w:bookmarkStart w:id="10" w:name="_Toc488936189"/>
+      <w:bookmarkEnd w:id="9"/>
       <w:r>
         <w:rPr>
           <w:lang w:val="pt-BR"/>
         </w:rPr>
         <w:t>Cálculo dos Eventos</w:t>
       </w:r>
-      <w:bookmarkEnd w:id="9"/>
+      <w:bookmarkEnd w:id="10"/>
     </w:p>
     <w:p>
       <w:pPr>
@@ -5083,13 +4983,7 @@
         <w:rPr>
           <w:lang w:val="pt-BR"/>
         </w:rPr>
-        <w:t xml:space="preserve"> que sof</w:t>
-      </w:r>
-      <w:r>
-        <w:rPr>
-          <w:lang w:val="pt-BR"/>
-        </w:rPr>
-        <w:t xml:space="preserve">rerá o evento </w:t>
+        <w:t xml:space="preserve"> que sofrerá o evento </w:t>
       </w:r>
       <m:oMath>
         <m:r>
@@ -5271,14 +5165,7 @@
             <w:rFonts w:ascii="Cambria Math" w:hAnsi="Cambria Math"/>
             <w:lang w:val="pt-BR"/>
           </w:rPr>
-          <m:t>=</m:t>
-        </m:r>
-        <m:r>
-          <w:rPr>
-            <w:rFonts w:ascii="Cambria Math" w:hAnsi="Cambria Math"/>
-            <w:lang w:val="pt-BR"/>
-          </w:rPr>
-          <m:t>{</m:t>
+          <m:t>={</m:t>
         </m:r>
         <m:r>
           <w:rPr>
@@ -5402,19 +5289,7 @@
                 <w:rPr>
                   <w:rFonts w:ascii="Cambria Math" w:hAnsi="Cambria Math"/>
                 </w:rPr>
-                <m:t>c</m:t>
-              </m:r>
-              <m:r>
-                <w:rPr>
-                  <w:rFonts w:ascii="Cambria Math" w:hAnsi="Cambria Math"/>
-                </w:rPr>
-                <m:t>,</m:t>
-              </m:r>
-              <m:r>
-                <w:rPr>
-                  <w:rFonts w:ascii="Cambria Math" w:hAnsi="Cambria Math"/>
-                </w:rPr>
-                <m:t>k</m:t>
+                <m:t>c,k</m:t>
               </m:r>
             </m:sub>
           </m:sSub>
@@ -5422,25 +5297,7 @@
             <w:rPr>
               <w:rFonts w:ascii="Cambria Math" w:hAnsi="Cambria Math"/>
             </w:rPr>
-            <m:t>=</m:t>
-          </m:r>
-          <m:r>
-            <w:rPr>
-              <w:rFonts w:ascii="Cambria Math" w:hAnsi="Cambria Math"/>
-            </w:rPr>
-            <m:t>f</m:t>
-          </m:r>
-          <m:r>
-            <w:rPr>
-              <w:rFonts w:ascii="Cambria Math" w:hAnsi="Cambria Math"/>
-            </w:rPr>
-            <m:t>*</m:t>
-          </m:r>
-          <m:r>
-            <w:rPr>
-              <w:rFonts w:ascii="Cambria Math" w:hAnsi="Cambria Math"/>
-            </w:rPr>
-            <m:t>Pe</m:t>
+            <m:t>=f*Pe</m:t>
           </m:r>
           <m:sSub>
             <m:sSubPr>
@@ -5471,13 +5328,7 @@
             <w:rPr>
               <w:rFonts w:ascii="Cambria Math" w:hAnsi="Cambria Math"/>
             </w:rPr>
-            <m:t>*</m:t>
-          </m:r>
-          <m:r>
-            <w:rPr>
-              <w:rFonts w:ascii="Cambria Math" w:hAnsi="Cambria Math"/>
-            </w:rPr>
-            <m:t>Pe</m:t>
+            <m:t>*Pe</m:t>
           </m:r>
           <m:sSub>
             <m:sSubPr>
@@ -5508,49 +5359,7 @@
             <w:rPr>
               <w:rFonts w:ascii="Cambria Math" w:hAnsi="Cambria Math"/>
             </w:rPr>
-            <m:t> ∀ </m:t>
-          </m:r>
-          <m:r>
-            <w:rPr>
-              <w:rFonts w:ascii="Cambria Math" w:hAnsi="Cambria Math"/>
-            </w:rPr>
-            <m:t>c</m:t>
-          </m:r>
-          <m:r>
-            <w:rPr>
-              <w:rFonts w:ascii="Cambria Math" w:hAnsi="Cambria Math"/>
-            </w:rPr>
-            <m:t> ∈ </m:t>
-          </m:r>
-          <m:r>
-            <w:rPr>
-              <w:rFonts w:ascii="Cambria Math" w:hAnsi="Cambria Math"/>
-            </w:rPr>
-            <m:t>C</m:t>
-          </m:r>
-          <m:r>
-            <w:rPr>
-              <w:rFonts w:ascii="Cambria Math" w:hAnsi="Cambria Math"/>
-            </w:rPr>
-            <m:t>, </m:t>
-          </m:r>
-          <m:r>
-            <w:rPr>
-              <w:rFonts w:ascii="Cambria Math" w:hAnsi="Cambria Math"/>
-            </w:rPr>
-            <m:t>k</m:t>
-          </m:r>
-          <m:r>
-            <w:rPr>
-              <w:rFonts w:ascii="Cambria Math" w:hAnsi="Cambria Math"/>
-            </w:rPr>
-            <m:t> ∈ </m:t>
-          </m:r>
-          <m:r>
-            <w:rPr>
-              <w:rFonts w:ascii="Cambria Math" w:hAnsi="Cambria Math"/>
-            </w:rPr>
-            <m:t>K</m:t>
+            <m:t> ∀ c ∈ C, k ∈ K</m:t>
           </m:r>
         </m:oMath>
       </m:oMathPara>
@@ -5562,16 +5371,16 @@
           <w:lang w:val="pt-BR"/>
         </w:rPr>
       </w:pPr>
-      <w:bookmarkStart w:id="10" w:name="calculo-de-faltas"/>
-      <w:bookmarkStart w:id="11" w:name="_Toc488936190"/>
-      <w:bookmarkEnd w:id="10"/>
+      <w:bookmarkStart w:id="11" w:name="calculo-de-faltas"/>
+      <w:bookmarkStart w:id="12" w:name="_Toc488936190"/>
+      <w:bookmarkEnd w:id="11"/>
       <w:r>
         <w:rPr>
           <w:lang w:val="pt-BR"/>
         </w:rPr>
         <w:t>Calculo de Faltas</w:t>
       </w:r>
-      <w:bookmarkEnd w:id="11"/>
+      <w:bookmarkEnd w:id="12"/>
     </w:p>
     <w:p>
       <w:pPr>
@@ -5598,13 +5407,7 @@
         <w:rPr>
           <w:lang w:val="pt-BR"/>
         </w:rPr>
-        <w:t xml:space="preserve"> e a taxa de falta</w:t>
-      </w:r>
-      <w:r>
-        <w:rPr>
-          <w:lang w:val="pt-BR"/>
-        </w:rPr>
-        <w:t xml:space="preserve"> </w:t>
+        <w:t xml:space="preserve"> e a taxa de falta </w:t>
       </w:r>
       <m:oMath>
         <m:sSub>
@@ -5653,25 +5456,7 @@
             <w:rPr>
               <w:rFonts w:ascii="Cambria Math" w:hAnsi="Cambria Math"/>
             </w:rPr>
-            <m:t>Nfalta</m:t>
-          </m:r>
-          <m:r>
-            <w:rPr>
-              <w:rFonts w:ascii="Cambria Math" w:hAnsi="Cambria Math"/>
-            </w:rPr>
-            <m:t>=</m:t>
-          </m:r>
-          <m:r>
-            <w:rPr>
-              <w:rFonts w:ascii="Cambria Math" w:hAnsi="Cambria Math"/>
-            </w:rPr>
-            <m:t>f</m:t>
-          </m:r>
-          <m:r>
-            <w:rPr>
-              <w:rFonts w:ascii="Cambria Math" w:hAnsi="Cambria Math"/>
-            </w:rPr>
-            <m:t>*</m:t>
+            <m:t>Nfalta=f*</m:t>
           </m:r>
           <m:sSub>
             <m:sSubPr>
@@ -5714,16 +5499,16 @@
           <w:lang w:val="pt-BR"/>
         </w:rPr>
       </w:pPr>
-      <w:bookmarkStart w:id="12" w:name="b91---auxilio-doenca-acidentario."/>
-      <w:bookmarkStart w:id="13" w:name="_Toc488936191"/>
-      <w:bookmarkEnd w:id="12"/>
+      <w:bookmarkStart w:id="13" w:name="b91---auxilio-doenca-acidentario."/>
+      <w:bookmarkStart w:id="14" w:name="_Toc488936191"/>
+      <w:bookmarkEnd w:id="13"/>
       <w:r>
         <w:rPr>
           <w:lang w:val="pt-BR"/>
         </w:rPr>
         <w:t>B91 - Auxílio Doença Acidentário.</w:t>
       </w:r>
-      <w:bookmarkEnd w:id="13"/>
+      <w:bookmarkEnd w:id="14"/>
     </w:p>
     <w:p>
       <w:pPr>
@@ -5769,13 +5554,7 @@
                 <w:rPr>
                   <w:rFonts w:ascii="Cambria Math" w:hAnsi="Cambria Math"/>
                 </w:rPr>
-                <m:t>b</m:t>
-              </m:r>
-              <m:r>
-                <w:rPr>
-                  <w:rFonts w:ascii="Cambria Math" w:hAnsi="Cambria Math"/>
-                </w:rPr>
-                <m:t>91</m:t>
+                <m:t>b91</m:t>
               </m:r>
             </m:sub>
           </m:sSub>
@@ -5783,13 +5562,7 @@
             <w:rPr>
               <w:rFonts w:ascii="Cambria Math" w:hAnsi="Cambria Math"/>
             </w:rPr>
-            <m:t>=</m:t>
-          </m:r>
-          <m:r>
-            <w:rPr>
-              <w:rFonts w:ascii="Cambria Math" w:hAnsi="Cambria Math"/>
-            </w:rPr>
-            <m:t>Ne</m:t>
+            <m:t>=Ne</m:t>
           </m:r>
           <m:sSub>
             <m:sSubPr>
@@ -5812,25 +5585,7 @@
                 <w:rPr>
                   <w:rFonts w:ascii="Cambria Math" w:hAnsi="Cambria Math"/>
                 </w:rPr>
-                <m:t>ocupacional</m:t>
-              </m:r>
-              <m:r>
-                <w:rPr>
-                  <w:rFonts w:ascii="Cambria Math" w:hAnsi="Cambria Math"/>
-                </w:rPr>
-                <m:t>,</m:t>
-              </m:r>
-              <m:r>
-                <w:rPr>
-                  <w:rFonts w:ascii="Cambria Math" w:hAnsi="Cambria Math"/>
-                </w:rPr>
-                <m:t>af</m:t>
-              </m:r>
-              <m:r>
-                <w:rPr>
-                  <w:rFonts w:ascii="Cambria Math" w:hAnsi="Cambria Math"/>
-                </w:rPr>
-                <m:t>&gt;15</m:t>
+                <m:t>ocupacional,af&gt;15</m:t>
               </m:r>
             </m:sub>
           </m:sSub>
@@ -5844,22 +5599,16 @@
           <w:lang w:val="pt-BR"/>
         </w:rPr>
       </w:pPr>
-      <w:bookmarkStart w:id="14" w:name="b92---aposentadoria-por-invalidez-aciden"/>
-      <w:bookmarkStart w:id="15" w:name="_Toc488936192"/>
-      <w:bookmarkEnd w:id="14"/>
+      <w:bookmarkStart w:id="15" w:name="b92---aposentadoria-por-invalidez-aciden"/>
+      <w:bookmarkStart w:id="16" w:name="_Toc488936192"/>
+      <w:bookmarkEnd w:id="15"/>
       <w:r>
         <w:rPr>
           <w:lang w:val="pt-BR"/>
         </w:rPr>
-        <w:t>B92 - Aposentado</w:t>
+        <w:t>B92 - Aposentadoria por Invalidez Acidentária</w:t>
       </w:r>
-      <w:r>
-        <w:rPr>
-          <w:lang w:val="pt-BR"/>
-        </w:rPr>
-        <w:t>ria por Invalidez Acidentária</w:t>
-      </w:r>
-      <w:bookmarkEnd w:id="15"/>
+      <w:bookmarkEnd w:id="16"/>
     </w:p>
     <w:p>
       <w:pPr>
@@ -6023,13 +5772,7 @@
                 <w:rPr>
                   <w:rFonts w:ascii="Cambria Math" w:hAnsi="Cambria Math"/>
                 </w:rPr>
-                <m:t>b</m:t>
-              </m:r>
-              <m:r>
-                <w:rPr>
-                  <w:rFonts w:ascii="Cambria Math" w:hAnsi="Cambria Math"/>
-                </w:rPr>
-                <m:t>92</m:t>
+                <m:t>b92</m:t>
               </m:r>
             </m:sub>
           </m:sSub>
@@ -6037,13 +5780,7 @@
             <w:rPr>
               <w:rFonts w:ascii="Cambria Math" w:hAnsi="Cambria Math"/>
             </w:rPr>
-            <m:t>=</m:t>
-          </m:r>
-          <m:r>
-            <w:rPr>
-              <w:rFonts w:ascii="Cambria Math" w:hAnsi="Cambria Math"/>
-            </w:rPr>
-            <m:t>Ne</m:t>
+            <m:t>=Ne</m:t>
           </m:r>
           <m:sSub>
             <m:sSubPr>
@@ -6097,13 +5834,7 @@
                 <w:rPr>
                   <w:rFonts w:ascii="Cambria Math" w:hAnsi="Cambria Math"/>
                 </w:rPr>
-                <m:t>,</m:t>
-              </m:r>
-              <m:r>
-                <w:rPr>
-                  <w:rFonts w:ascii="Cambria Math" w:hAnsi="Cambria Math"/>
-                </w:rPr>
-                <m:t>k</m:t>
+                <m:t>,k</m:t>
               </m:r>
             </m:sub>
           </m:sSub>
@@ -6142,127 +5873,7 @@
             <w:rPr>
               <w:rFonts w:ascii="Cambria Math" w:hAnsi="Cambria Math"/>
             </w:rPr>
-            <m:t>,</m:t>
-          </m:r>
-          <m:r>
-            <w:rPr>
-              <w:rFonts w:ascii="Cambria Math" w:hAnsi="Cambria Math"/>
-            </w:rPr>
-            <m:t>onde</m:t>
-          </m:r>
-          <m:r>
-            <w:rPr>
-              <w:rFonts w:ascii="Cambria Math" w:hAnsi="Cambria Math"/>
-            </w:rPr>
-            <m:t> </m:t>
-          </m:r>
-          <m:r>
-            <w:rPr>
-              <w:rFonts w:ascii="Cambria Math" w:hAnsi="Cambria Math"/>
-            </w:rPr>
-            <m:t>k</m:t>
-          </m:r>
-          <m:r>
-            <w:rPr>
-              <w:rFonts w:ascii="Cambria Math" w:hAnsi="Cambria Math"/>
-            </w:rPr>
-            <m:t>=(</m:t>
-          </m:r>
-          <m:r>
-            <w:rPr>
-              <w:rFonts w:ascii="Cambria Math" w:hAnsi="Cambria Math"/>
-            </w:rPr>
-            <m:t>t</m:t>
-          </m:r>
-          <m:r>
-            <w:rPr>
-              <w:rFonts w:ascii="Cambria Math" w:hAnsi="Cambria Math"/>
-            </w:rPr>
-            <m:t>í</m:t>
-          </m:r>
-          <m:r>
-            <w:rPr>
-              <w:rFonts w:ascii="Cambria Math" w:hAnsi="Cambria Math"/>
-            </w:rPr>
-            <m:t>pico</m:t>
-          </m:r>
-          <m:r>
-            <w:rPr>
-              <w:rFonts w:ascii="Cambria Math" w:hAnsi="Cambria Math"/>
-            </w:rPr>
-            <m:t> </m:t>
-          </m:r>
-          <m:r>
-            <w:rPr>
-              <w:rFonts w:ascii="Cambria Math" w:hAnsi="Cambria Math"/>
-            </w:rPr>
-            <m:t>,</m:t>
-          </m:r>
-          <m:r>
-            <w:rPr>
-              <w:rFonts w:ascii="Cambria Math" w:hAnsi="Cambria Math"/>
-            </w:rPr>
-            <m:t>trajeto</m:t>
-          </m:r>
-          <m:r>
-            <w:rPr>
-              <w:rFonts w:ascii="Cambria Math" w:hAnsi="Cambria Math"/>
-            </w:rPr>
-            <m:t> </m:t>
-          </m:r>
-          <m:r>
-            <w:rPr>
-              <w:rFonts w:ascii="Cambria Math" w:hAnsi="Cambria Math"/>
-            </w:rPr>
-            <m:t>ou</m:t>
-          </m:r>
-          <m:r>
-            <w:rPr>
-              <w:rFonts w:ascii="Cambria Math" w:hAnsi="Cambria Math"/>
-            </w:rPr>
-            <m:t> </m:t>
-          </m:r>
-          <m:r>
-            <w:rPr>
-              <w:rFonts w:ascii="Cambria Math" w:hAnsi="Cambria Math"/>
-            </w:rPr>
-            <m:t>doen</m:t>
-          </m:r>
-          <m:r>
-            <w:rPr>
-              <w:rFonts w:ascii="Cambria Math" w:hAnsi="Cambria Math"/>
-            </w:rPr>
-            <m:t>ç</m:t>
-          </m:r>
-          <m:r>
-            <w:rPr>
-              <w:rFonts w:ascii="Cambria Math" w:hAnsi="Cambria Math"/>
-            </w:rPr>
-            <m:t>a</m:t>
-          </m:r>
-          <m:r>
-            <w:rPr>
-              <w:rFonts w:ascii="Cambria Math" w:hAnsi="Cambria Math"/>
-            </w:rPr>
-            <m:t> </m:t>
-          </m:r>
-          <m:r>
-            <w:rPr>
-              <w:rFonts w:ascii="Cambria Math" w:hAnsi="Cambria Math"/>
-            </w:rPr>
-            <m:t>ocupa</m:t>
-          </m:r>
-          <m:r>
-            <w:rPr>
-              <w:rFonts w:ascii="Cambria Math" w:hAnsi="Cambria Math"/>
-            </w:rPr>
-            <m:t>cional</m:t>
-          </m:r>
-          <m:r>
-            <w:rPr>
-              <w:rFonts w:ascii="Cambria Math" w:hAnsi="Cambria Math"/>
-            </w:rPr>
-            <m:t>)</m:t>
+            <m:t>,onde k=(típico ,trajeto ou doença ocupacional)</m:t>
           </m:r>
         </m:oMath>
       </m:oMathPara>
@@ -6299,13 +5910,13 @@
       <w:pPr>
         <w:pStyle w:val="Ttulo4"/>
       </w:pPr>
-      <w:bookmarkStart w:id="16" w:name="b93---pensao-por-morte-acidentaria"/>
-      <w:bookmarkStart w:id="17" w:name="_Toc488936193"/>
-      <w:bookmarkEnd w:id="16"/>
+      <w:bookmarkStart w:id="17" w:name="b93---pensao-por-morte-acidentaria"/>
+      <w:bookmarkStart w:id="18" w:name="_Toc488936193"/>
+      <w:bookmarkEnd w:id="17"/>
       <w:r>
         <w:t>B93 - Pensão por Morte Acidentária</w:t>
       </w:r>
-      <w:bookmarkEnd w:id="17"/>
+      <w:bookmarkEnd w:id="18"/>
     </w:p>
     <w:p>
       <w:pPr>
@@ -6337,13 +5948,7 @@
                 <w:rPr>
                   <w:rFonts w:ascii="Cambria Math" w:hAnsi="Cambria Math"/>
                 </w:rPr>
-                <m:t>b</m:t>
-              </m:r>
-              <m:r>
-                <w:rPr>
-                  <w:rFonts w:ascii="Cambria Math" w:hAnsi="Cambria Math"/>
-                </w:rPr>
-                <m:t>93</m:t>
+                <m:t>b93</m:t>
               </m:r>
             </m:sub>
           </m:sSub>
@@ -6351,13 +5956,7 @@
             <w:rPr>
               <w:rFonts w:ascii="Cambria Math" w:hAnsi="Cambria Math"/>
             </w:rPr>
-            <m:t>=</m:t>
-          </m:r>
-          <m:r>
-            <w:rPr>
-              <w:rFonts w:ascii="Cambria Math" w:hAnsi="Cambria Math"/>
-            </w:rPr>
-            <m:t>Ne</m:t>
+            <m:t>=Ne</m:t>
           </m:r>
           <m:sSub>
             <m:sSubPr>
@@ -6380,19 +5979,7 @@
                 <w:rPr>
                   <w:rFonts w:ascii="Cambria Math" w:hAnsi="Cambria Math"/>
                 </w:rPr>
-                <m:t>obito</m:t>
-              </m:r>
-              <m:r>
-                <w:rPr>
-                  <w:rFonts w:ascii="Cambria Math" w:hAnsi="Cambria Math"/>
-                </w:rPr>
-                <m:t>,</m:t>
-              </m:r>
-              <m:r>
-                <w:rPr>
-                  <w:rFonts w:ascii="Cambria Math" w:hAnsi="Cambria Math"/>
-                </w:rPr>
-                <m:t>k</m:t>
+                <m:t>obito,k</m:t>
               </m:r>
             </m:sub>
           </m:sSub>
@@ -6400,121 +5987,7 @@
             <w:rPr>
               <w:rFonts w:ascii="Cambria Math" w:hAnsi="Cambria Math"/>
             </w:rPr>
-            <m:t>,</m:t>
-          </m:r>
-          <m:r>
-            <w:rPr>
-              <w:rFonts w:ascii="Cambria Math" w:hAnsi="Cambria Math"/>
-            </w:rPr>
-            <m:t>onde</m:t>
-          </m:r>
-          <m:r>
-            <w:rPr>
-              <w:rFonts w:ascii="Cambria Math" w:hAnsi="Cambria Math"/>
-            </w:rPr>
-            <m:t> </m:t>
-          </m:r>
-          <m:r>
-            <w:rPr>
-              <w:rFonts w:ascii="Cambria Math" w:hAnsi="Cambria Math"/>
-            </w:rPr>
-            <m:t>k</m:t>
-          </m:r>
-          <m:r>
-            <w:rPr>
-              <w:rFonts w:ascii="Cambria Math" w:hAnsi="Cambria Math"/>
-            </w:rPr>
-            <m:t>=(</m:t>
-          </m:r>
-          <m:r>
-            <w:rPr>
-              <w:rFonts w:ascii="Cambria Math" w:hAnsi="Cambria Math"/>
-            </w:rPr>
-            <m:t>t</m:t>
-          </m:r>
-          <m:r>
-            <w:rPr>
-              <w:rFonts w:ascii="Cambria Math" w:hAnsi="Cambria Math"/>
-            </w:rPr>
-            <m:t>í</m:t>
-          </m:r>
-          <m:r>
-            <w:rPr>
-              <w:rFonts w:ascii="Cambria Math" w:hAnsi="Cambria Math"/>
-            </w:rPr>
-            <m:t>pico</m:t>
-          </m:r>
-          <m:r>
-            <w:rPr>
-              <w:rFonts w:ascii="Cambria Math" w:hAnsi="Cambria Math"/>
-            </w:rPr>
-            <m:t> </m:t>
-          </m:r>
-          <m:r>
-            <w:rPr>
-              <w:rFonts w:ascii="Cambria Math" w:hAnsi="Cambria Math"/>
-            </w:rPr>
-            <m:t>,</m:t>
-          </m:r>
-          <m:r>
-            <w:rPr>
-              <w:rFonts w:ascii="Cambria Math" w:hAnsi="Cambria Math"/>
-            </w:rPr>
-            <m:t>trajeto</m:t>
-          </m:r>
-          <m:r>
-            <w:rPr>
-              <w:rFonts w:ascii="Cambria Math" w:hAnsi="Cambria Math"/>
-            </w:rPr>
-            <m:t> </m:t>
-          </m:r>
-          <m:r>
-            <w:rPr>
-              <w:rFonts w:ascii="Cambria Math" w:hAnsi="Cambria Math"/>
-            </w:rPr>
-            <m:t>ou</m:t>
-          </m:r>
-          <m:r>
-            <w:rPr>
-              <w:rFonts w:ascii="Cambria Math" w:hAnsi="Cambria Math"/>
-            </w:rPr>
-            <m:t> </m:t>
-          </m:r>
-          <m:r>
-            <w:rPr>
-              <w:rFonts w:ascii="Cambria Math" w:hAnsi="Cambria Math"/>
-            </w:rPr>
-            <m:t>doen</m:t>
-          </m:r>
-          <m:r>
-            <w:rPr>
-              <w:rFonts w:ascii="Cambria Math" w:hAnsi="Cambria Math"/>
-            </w:rPr>
-            <m:t>ç</m:t>
-          </m:r>
-          <m:r>
-            <w:rPr>
-              <w:rFonts w:ascii="Cambria Math" w:hAnsi="Cambria Math"/>
-            </w:rPr>
-            <m:t>a</m:t>
-          </m:r>
-          <m:r>
-            <w:rPr>
-              <w:rFonts w:ascii="Cambria Math" w:hAnsi="Cambria Math"/>
-            </w:rPr>
-            <m:t> </m:t>
-          </m:r>
-          <m:r>
-            <w:rPr>
-              <w:rFonts w:ascii="Cambria Math" w:hAnsi="Cambria Math"/>
-            </w:rPr>
-            <m:t>ocupacional</m:t>
-          </m:r>
-          <m:r>
-            <w:rPr>
-              <w:rFonts w:ascii="Cambria Math" w:hAnsi="Cambria Math"/>
-            </w:rPr>
-            <m:t>)</m:t>
+            <m:t>,onde k=(típico ,trajeto ou doença ocupacional)</m:t>
           </m:r>
         </m:oMath>
       </m:oMathPara>
@@ -6523,17 +5996,14 @@
       <w:pPr>
         <w:pStyle w:val="Ttulo4"/>
       </w:pPr>
-      <w:bookmarkStart w:id="18" w:name="b94---auxilio-acidente"/>
-      <w:bookmarkStart w:id="19" w:name="_Toc488936194"/>
-      <w:bookmarkEnd w:id="18"/>
+      <w:bookmarkStart w:id="19" w:name="b94---auxilio-acidente"/>
+      <w:bookmarkStart w:id="20" w:name="_Toc488936194"/>
+      <w:bookmarkEnd w:id="19"/>
       <w:r>
         <w:lastRenderedPageBreak/>
-        <w:t>B94 - Auxílio Aci</w:t>
+        <w:t>B94 - Auxílio Acidente</w:t>
       </w:r>
-      <w:r>
-        <w:t>dente</w:t>
-      </w:r>
-      <w:bookmarkEnd w:id="19"/>
+      <w:bookmarkEnd w:id="20"/>
     </w:p>
     <w:p>
       <w:pPr>
@@ -6565,13 +6035,7 @@
                 <w:rPr>
                   <w:rFonts w:ascii="Cambria Math" w:hAnsi="Cambria Math"/>
                 </w:rPr>
-                <m:t>b</m:t>
-              </m:r>
-              <m:r>
-                <w:rPr>
-                  <w:rFonts w:ascii="Cambria Math" w:hAnsi="Cambria Math"/>
-                </w:rPr>
-                <m:t>94</m:t>
+                <m:t>b94</m:t>
               </m:r>
             </m:sub>
           </m:sSub>
@@ -6579,13 +6043,7 @@
             <w:rPr>
               <w:rFonts w:ascii="Cambria Math" w:hAnsi="Cambria Math"/>
             </w:rPr>
-            <m:t>=(</m:t>
-          </m:r>
-          <m:r>
-            <w:rPr>
-              <w:rFonts w:ascii="Cambria Math" w:hAnsi="Cambria Math"/>
-            </w:rPr>
-            <m:t>Ne</m:t>
+            <m:t>=(Ne</m:t>
           </m:r>
           <m:sSub>
             <m:sSubPr>
@@ -6608,13 +6066,7 @@
                 <w:rPr>
                   <w:rFonts w:ascii="Cambria Math" w:hAnsi="Cambria Math"/>
                 </w:rPr>
-                <m:t>af</m:t>
-              </m:r>
-              <m:r>
-                <w:rPr>
-                  <w:rFonts w:ascii="Cambria Math" w:hAnsi="Cambria Math"/>
-                </w:rPr>
-                <m:t>&gt;15</m:t>
+                <m:t>af&gt;15</m:t>
               </m:r>
             </m:sub>
           </m:sSub>
@@ -6647,13 +6099,7 @@
             <w:rPr>
               <w:rFonts w:ascii="Cambria Math" w:hAnsi="Cambria Math"/>
             </w:rPr>
-            <m:t>+</m:t>
-          </m:r>
-          <m:r>
-            <w:rPr>
-              <w:rFonts w:ascii="Cambria Math" w:hAnsi="Cambria Math"/>
-            </w:rPr>
-            <m:t>Ne</m:t>
+            <m:t>+Ne</m:t>
           </m:r>
           <m:sSub>
             <m:sSubPr>
@@ -6676,13 +6122,7 @@
                 <w:rPr>
                   <w:rFonts w:ascii="Cambria Math" w:hAnsi="Cambria Math"/>
                 </w:rPr>
-                <m:t>af</m:t>
-              </m:r>
-              <m:r>
-                <w:rPr>
-                  <w:rFonts w:ascii="Cambria Math" w:hAnsi="Cambria Math"/>
-                </w:rPr>
-                <m:t>&gt;15</m:t>
+                <m:t>af&gt;15</m:t>
               </m:r>
             </m:sub>
           </m:sSub>
@@ -6731,26 +6171,20 @@
         <w:rPr>
           <w:lang w:val="pt-BR"/>
         </w:rPr>
-        <w:t xml:space="preserve">Deve-se notar que, para fins de FAP, os eventos não devem considerar os acidentes de trajetos. Caso o número de benefícios separado por espécie seja apenas relevante para o FAP, os acidentes </w:t>
+        <w:t>Deve-se notar que, para fins de FAP, os eventos não devem considerar os acidentes de trajetos. Caso o número de benefícios separado por espécie seja apenas relevante para o FAP, os acidentes de trajetos devem ser removidos das fórmulas acima. Caso contrário, devem ser criadas variáveis em separado para fins de FAP e para outros fins.</w:t>
       </w:r>
-      <w:r>
-        <w:rPr>
-          <w:lang w:val="pt-BR"/>
-        </w:rPr>
-        <w:t>de trajetos devem ser removidos das fórmulas acima. Caso contrário, devem ser criadas variáveis em separado para fins de FAP e para outros fins.</w:t>
-      </w:r>
     </w:p>
     <w:p>
       <w:pPr>
         <w:pStyle w:val="Ttulo4"/>
       </w:pPr>
-      <w:bookmarkStart w:id="20" w:name="b31---auxilio-doenca-previdenciario"/>
-      <w:bookmarkStart w:id="21" w:name="_Toc488936195"/>
-      <w:bookmarkEnd w:id="20"/>
+      <w:bookmarkStart w:id="21" w:name="b31---auxilio-doenca-previdenciario"/>
+      <w:bookmarkStart w:id="22" w:name="_Toc488936195"/>
+      <w:bookmarkEnd w:id="21"/>
       <w:r>
         <w:t>B31 - Auxílio Doença Previdenciário</w:t>
       </w:r>
-      <w:bookmarkEnd w:id="21"/>
+      <w:bookmarkEnd w:id="22"/>
     </w:p>
     <w:p>
       <w:pPr>
@@ -6782,13 +6216,7 @@
                 <w:rPr>
                   <w:rFonts w:ascii="Cambria Math" w:hAnsi="Cambria Math"/>
                 </w:rPr>
-                <m:t>b</m:t>
-              </m:r>
-              <m:r>
-                <w:rPr>
-                  <w:rFonts w:ascii="Cambria Math" w:hAnsi="Cambria Math"/>
-                </w:rPr>
-                <m:t>31</m:t>
+                <m:t>b31</m:t>
               </m:r>
             </m:sub>
           </m:sSub>
@@ -6796,13 +6224,7 @@
             <w:rPr>
               <w:rFonts w:ascii="Cambria Math" w:hAnsi="Cambria Math"/>
             </w:rPr>
-            <m:t>=</m:t>
-          </m:r>
-          <m:r>
-            <w:rPr>
-              <w:rFonts w:ascii="Cambria Math" w:hAnsi="Cambria Math"/>
-            </w:rPr>
-            <m:t>Ne</m:t>
+            <m:t>=Ne</m:t>
           </m:r>
           <m:sSub>
             <m:sSubPr>
@@ -6825,37 +6247,7 @@
                 <w:rPr>
                   <w:rFonts w:ascii="Cambria Math" w:hAnsi="Cambria Math"/>
                 </w:rPr>
-                <m:t>NRelacionadoAoTrabal</m:t>
-              </m:r>
-              <m:r>
-                <w:rPr>
-                  <w:rFonts w:ascii="Cambria Math" w:hAnsi="Cambria Math"/>
-                </w:rPr>
-                <m:t>h</m:t>
-              </m:r>
-              <m:r>
-                <w:rPr>
-                  <w:rFonts w:ascii="Cambria Math" w:hAnsi="Cambria Math"/>
-                </w:rPr>
-                <m:t>o</m:t>
-              </m:r>
-              <m:r>
-                <w:rPr>
-                  <w:rFonts w:ascii="Cambria Math" w:hAnsi="Cambria Math"/>
-                </w:rPr>
-                <m:t>,</m:t>
-              </m:r>
-              <m:r>
-                <w:rPr>
-                  <w:rFonts w:ascii="Cambria Math" w:hAnsi="Cambria Math"/>
-                </w:rPr>
-                <m:t>af</m:t>
-              </m:r>
-              <m:r>
-                <w:rPr>
-                  <w:rFonts w:ascii="Cambria Math" w:hAnsi="Cambria Math"/>
-                </w:rPr>
-                <m:t>&gt;15</m:t>
+                <m:t>NRelacionadoAoTrabalho,af&gt;15</m:t>
               </m:r>
             </m:sub>
           </m:sSub>
@@ -6866,16 +6258,13 @@
       <w:pPr>
         <w:pStyle w:val="Ttulo4"/>
       </w:pPr>
-      <w:bookmarkStart w:id="22" w:name="b32---aposentadoria-invalidez-previdenci"/>
-      <w:bookmarkStart w:id="23" w:name="_Toc488936196"/>
-      <w:bookmarkEnd w:id="22"/>
+      <w:bookmarkStart w:id="23" w:name="b32---aposentadoria-invalidez-previdenci"/>
+      <w:bookmarkStart w:id="24" w:name="_Toc488936196"/>
+      <w:bookmarkEnd w:id="23"/>
       <w:r>
-        <w:t>B32 - Apos</w:t>
+        <w:t>B32 - Aposentadoria Invalidez Previdenciário</w:t>
       </w:r>
-      <w:r>
-        <w:t>entadoria Invalidez Previdenciário</w:t>
-      </w:r>
-      <w:bookmarkEnd w:id="23"/>
+      <w:bookmarkEnd w:id="24"/>
     </w:p>
     <w:p>
       <w:pPr>
@@ -6907,13 +6296,7 @@
                 <w:rPr>
                   <w:rFonts w:ascii="Cambria Math" w:hAnsi="Cambria Math"/>
                 </w:rPr>
-                <m:t>b</m:t>
-              </m:r>
-              <m:r>
-                <w:rPr>
-                  <w:rFonts w:ascii="Cambria Math" w:hAnsi="Cambria Math"/>
-                </w:rPr>
-                <m:t>32</m:t>
+                <m:t>b32</m:t>
               </m:r>
             </m:sub>
           </m:sSub>
@@ -6921,13 +6304,7 @@
             <w:rPr>
               <w:rFonts w:ascii="Cambria Math" w:hAnsi="Cambria Math"/>
             </w:rPr>
-            <m:t>=</m:t>
-          </m:r>
-          <m:r>
-            <w:rPr>
-              <w:rFonts w:ascii="Cambria Math" w:hAnsi="Cambria Math"/>
-            </w:rPr>
-            <m:t>Ne</m:t>
+            <m:t>=Ne</m:t>
           </m:r>
           <m:sSub>
             <m:sSubPr>
@@ -6950,37 +6327,7 @@
                 <w:rPr>
                   <w:rFonts w:ascii="Cambria Math" w:hAnsi="Cambria Math"/>
                 </w:rPr>
-                <m:t>NRelacionadoAoTrabal</m:t>
-              </m:r>
-              <m:r>
-                <w:rPr>
-                  <w:rFonts w:ascii="Cambria Math" w:hAnsi="Cambria Math"/>
-                </w:rPr>
-                <m:t>h</m:t>
-              </m:r>
-              <m:r>
-                <w:rPr>
-                  <w:rFonts w:ascii="Cambria Math" w:hAnsi="Cambria Math"/>
-                </w:rPr>
-                <m:t>o</m:t>
-              </m:r>
-              <m:r>
-                <w:rPr>
-                  <w:rFonts w:ascii="Cambria Math" w:hAnsi="Cambria Math"/>
-                </w:rPr>
-                <m:t>,</m:t>
-              </m:r>
-              <m:r>
-                <w:rPr>
-                  <w:rFonts w:ascii="Cambria Math" w:hAnsi="Cambria Math"/>
-                </w:rPr>
-                <m:t>af</m:t>
-              </m:r>
-              <m:r>
-                <w:rPr>
-                  <w:rFonts w:ascii="Cambria Math" w:hAnsi="Cambria Math"/>
-                </w:rPr>
-                <m:t>&gt;15</m:t>
+                <m:t>NRelacionadoAoTrabalho,af&gt;15</m:t>
               </m:r>
             </m:sub>
           </m:sSub>
@@ -7022,13 +6369,13 @@
       <w:pPr>
         <w:pStyle w:val="Ttulo4"/>
       </w:pPr>
-      <w:bookmarkStart w:id="24" w:name="numero-de-beneficios-acumulados"/>
-      <w:bookmarkStart w:id="25" w:name="_Toc488936197"/>
-      <w:bookmarkEnd w:id="24"/>
+      <w:bookmarkStart w:id="25" w:name="numero-de-beneficios-acumulados"/>
+      <w:bookmarkStart w:id="26" w:name="_Toc488936197"/>
+      <w:bookmarkEnd w:id="25"/>
       <w:r>
         <w:t>Numero de benefícios acumulados</w:t>
       </w:r>
-      <w:bookmarkEnd w:id="25"/>
+      <w:bookmarkEnd w:id="26"/>
     </w:p>
     <w:p>
       <w:pPr>
@@ -7066,19 +6413,7 @@
                 <w:rPr>
                   <w:rFonts w:ascii="Cambria Math" w:hAnsi="Cambria Math"/>
                 </w:rPr>
-                <m:t>i</m:t>
-              </m:r>
-              <m:r>
-                <w:rPr>
-                  <w:rFonts w:ascii="Cambria Math" w:hAnsi="Cambria Math"/>
-                </w:rPr>
-                <m:t>,</m:t>
-              </m:r>
-              <m:r>
-                <w:rPr>
-                  <w:rFonts w:ascii="Cambria Math" w:hAnsi="Cambria Math"/>
-                </w:rPr>
-                <m:t>t</m:t>
+                <m:t>i,t</m:t>
               </m:r>
             </m:sub>
           </m:sSub>
@@ -7103,13 +6438,7 @@
                 <w:rPr>
                   <w:rFonts w:ascii="Cambria Math" w:hAnsi="Cambria Math"/>
                 </w:rPr>
-                <m:t>t</m:t>
-              </m:r>
-              <m:r>
-                <w:rPr>
-                  <w:rFonts w:ascii="Cambria Math" w:hAnsi="Cambria Math"/>
-                </w:rPr>
-                <m:t>=1</m:t>
+                <m:t>t=1</m:t>
               </m:r>
             </m:sub>
             <m:sup>
@@ -7152,19 +6481,7 @@
             <w:rPr>
               <w:rFonts w:ascii="Cambria Math" w:hAnsi="Cambria Math"/>
             </w:rPr>
-            <m:t>,</m:t>
-          </m:r>
-          <m:r>
-            <w:rPr>
-              <w:rFonts w:ascii="Cambria Math" w:hAnsi="Cambria Math"/>
-            </w:rPr>
-            <m:t>t</m:t>
-          </m:r>
-          <m:r>
-            <w:rPr>
-              <w:rFonts w:ascii="Cambria Math" w:hAnsi="Cambria Math"/>
-            </w:rPr>
-            <m:t>+</m:t>
+            <m:t>,t+</m:t>
           </m:r>
           <m:sSub>
             <m:sSubPr>
@@ -7195,37 +6512,7 @@
             <w:rPr>
               <w:rFonts w:ascii="Cambria Math" w:hAnsi="Cambria Math"/>
             </w:rPr>
-            <m:t>,</m:t>
-          </m:r>
-          <m:r>
-            <w:rPr>
-              <w:rFonts w:ascii="Cambria Math" w:hAnsi="Cambria Math"/>
-            </w:rPr>
-            <m:t>inicial</m:t>
-          </m:r>
-          <m:r>
-            <w:rPr>
-              <w:rFonts w:ascii="Cambria Math" w:hAnsi="Cambria Math"/>
-            </w:rPr>
-            <m:t> ∀ </m:t>
-          </m:r>
-          <m:r>
-            <w:rPr>
-              <w:rFonts w:ascii="Cambria Math" w:hAnsi="Cambria Math"/>
-            </w:rPr>
-            <m:t>i</m:t>
-          </m:r>
-          <m:r>
-            <w:rPr>
-              <w:rFonts w:ascii="Cambria Math" w:hAnsi="Cambria Math"/>
-            </w:rPr>
-            <m:t> ∈ </m:t>
-          </m:r>
-          <m:r>
-            <w:rPr>
-              <w:rFonts w:ascii="Cambria Math" w:hAnsi="Cambria Math"/>
-            </w:rPr>
-            <m:t>B</m:t>
+            <m:t>,inicial ∀ i ∈ B</m:t>
           </m:r>
         </m:oMath>
       </m:oMathPara>
@@ -7237,16 +6524,16 @@
           <w:lang w:val="pt-BR"/>
         </w:rPr>
       </w:pPr>
-      <w:bookmarkStart w:id="26" w:name="despesas-evitaveis"/>
-      <w:bookmarkStart w:id="27" w:name="_Toc488936198"/>
-      <w:bookmarkEnd w:id="26"/>
+      <w:bookmarkStart w:id="27" w:name="despesas-evitaveis"/>
+      <w:bookmarkStart w:id="28" w:name="_Toc488936198"/>
+      <w:bookmarkEnd w:id="27"/>
       <w:r>
         <w:rPr>
           <w:lang w:val="pt-BR"/>
         </w:rPr>
         <w:t>Despesas Evitáveis</w:t>
       </w:r>
-      <w:bookmarkEnd w:id="27"/>
+      <w:bookmarkEnd w:id="28"/>
     </w:p>
     <w:p>
       <w:pPr>
@@ -7255,22 +6542,16 @@
           <w:lang w:val="pt-BR"/>
         </w:rPr>
       </w:pPr>
-      <w:bookmarkStart w:id="28" w:name="despesas-com-reclamatorias-trabalhistas"/>
-      <w:bookmarkStart w:id="29" w:name="_Toc488936199"/>
-      <w:bookmarkEnd w:id="28"/>
+      <w:bookmarkStart w:id="29" w:name="despesas-com-reclamatorias-trabalhistas"/>
+      <w:bookmarkStart w:id="30" w:name="_Toc488936199"/>
+      <w:bookmarkEnd w:id="29"/>
       <w:r>
         <w:rPr>
           <w:lang w:val="pt-BR"/>
         </w:rPr>
-        <w:t>Despesas com Reclamatórias Tra</w:t>
+        <w:t>Despesas com Reclamatórias Trabalhistas</w:t>
       </w:r>
-      <w:r>
-        <w:rPr>
-          <w:lang w:val="pt-BR"/>
-        </w:rPr>
-        <w:t>balhistas</w:t>
-      </w:r>
-      <w:bookmarkEnd w:id="29"/>
+      <w:bookmarkEnd w:id="30"/>
     </w:p>
     <w:p>
       <w:pPr>
@@ -7378,13 +6659,7 @@
                 <w:rPr>
                   <w:rFonts w:ascii="Cambria Math" w:hAnsi="Cambria Math"/>
                 </w:rPr>
-                <m:t>recla</m:t>
-              </m:r>
-              <m:r>
-                <w:rPr>
-                  <w:rFonts w:ascii="Cambria Math" w:hAnsi="Cambria Math"/>
-                </w:rPr>
-                <m:t>matorias</m:t>
+                <m:t>reclamatorias</m:t>
               </m:r>
             </m:sub>
           </m:sSub>
@@ -7395,13 +6670,13 @@
       <w:pPr>
         <w:pStyle w:val="Ttulo6"/>
       </w:pPr>
-      <w:bookmarkStart w:id="30" w:name="numero-de-reclamatorias-trabalhistas"/>
-      <w:bookmarkStart w:id="31" w:name="_Toc488936200"/>
-      <w:bookmarkEnd w:id="30"/>
+      <w:bookmarkStart w:id="31" w:name="numero-de-reclamatorias-trabalhistas"/>
+      <w:bookmarkStart w:id="32" w:name="_Toc488936200"/>
+      <w:bookmarkEnd w:id="31"/>
       <w:r>
         <w:t>Número de Reclamatórias Trabalhistas</w:t>
       </w:r>
-      <w:bookmarkEnd w:id="31"/>
+      <w:bookmarkEnd w:id="32"/>
     </w:p>
     <w:p>
       <w:pPr>
@@ -7495,19 +6770,7 @@
                 <w:rPr>
                   <w:rFonts w:ascii="Cambria Math" w:hAnsi="Cambria Math"/>
                 </w:rPr>
-                <m:t>ajuizarEgan</m:t>
-              </m:r>
-              <m:r>
-                <w:rPr>
-                  <w:rFonts w:ascii="Cambria Math" w:hAnsi="Cambria Math"/>
-                </w:rPr>
-                <m:t>h</m:t>
-              </m:r>
-              <m:r>
-                <w:rPr>
-                  <w:rFonts w:ascii="Cambria Math" w:hAnsi="Cambria Math"/>
-                </w:rPr>
-                <m:t>arreclamatoria</m:t>
+                <m:t>ajuizarEganharreclamatoria</m:t>
               </m:r>
             </m:sub>
           </m:sSub>
@@ -7521,16 +6784,16 @@
           <w:lang w:val="pt-BR"/>
         </w:rPr>
       </w:pPr>
-      <w:bookmarkStart w:id="32" w:name="acidente-doenca-ocupacional---invalidez"/>
-      <w:bookmarkStart w:id="33" w:name="_Toc488936201"/>
-      <w:bookmarkEnd w:id="32"/>
+      <w:bookmarkStart w:id="33" w:name="acidente-doenca-ocupacional---invalidez"/>
+      <w:bookmarkStart w:id="34" w:name="_Toc488936201"/>
+      <w:bookmarkEnd w:id="33"/>
       <w:r>
         <w:rPr>
           <w:lang w:val="pt-BR"/>
         </w:rPr>
         <w:t>Acidente / Doença Ocupacional - Invalidez</w:t>
       </w:r>
-      <w:bookmarkEnd w:id="33"/>
+      <w:bookmarkEnd w:id="34"/>
     </w:p>
     <w:p>
       <w:pPr>
@@ -7543,58 +6806,40 @@
         <w:rPr>
           <w:lang w:val="pt-BR"/>
         </w:rPr>
-        <w:t xml:space="preserve">Esta subcategoria compreende as despesas evitadas com </w:t>
+        <w:t>Esta subcategoria compreende as despesas evitadas com incapacitação parcial ou total provocada por acidente típico, doença ocupacional ou acidente de trajeto após a implementação integral da iniciativa.</w:t>
       </w:r>
+    </w:p>
+    <w:p>
+      <w:pPr>
+        <w:pStyle w:val="Corpodetexto"/>
+        <w:rPr>
+          <w:lang w:val="pt-BR"/>
+        </w:rPr>
+      </w:pPr>
       <w:r>
         <w:rPr>
           <w:lang w:val="pt-BR"/>
         </w:rPr>
-        <w:t>incapacitação parcial ou total provocada por acidente típico, doença ocupacional ou acidente de trajeto após a implementação integral da iniciativa.</w:t>
+        <w:t>Possibilidade 1: Todos os custos incorridos nesta rúbrica entram para o calculo do FAP e não deveriam ser contados em duplicidade. Possibilidade 2: Existem despesas que não estão em nenhuma outra categoria e que deveriam ser contabilizados aqui. A princípio estamos na possibilidade 1. A categoria será excluída caso a possibilidade 1 se confirme.</w:t>
       </w:r>
     </w:p>
     <w:p>
       <w:pPr>
-        <w:pStyle w:val="Corpodetexto"/>
-        <w:rPr>
-          <w:lang w:val="pt-BR"/>
-        </w:rPr>
-      </w:pPr>
+        <w:pStyle w:val="Ttulo5"/>
+        <w:rPr>
+          <w:lang w:val="pt-BR"/>
+        </w:rPr>
+      </w:pPr>
+      <w:bookmarkStart w:id="35" w:name="acoes-regressivas"/>
+      <w:bookmarkStart w:id="36" w:name="_Toc488936202"/>
+      <w:bookmarkEnd w:id="35"/>
       <w:r>
         <w:rPr>
           <w:lang w:val="pt-BR"/>
         </w:rPr>
-        <w:t>Possibilidade 1: Todos os custos incorridos nesta rúbrica entram para o calculo do FAP e não deveriam ser c</w:t>
+        <w:t>Ações Regressivas</w:t>
       </w:r>
-      <w:r>
-        <w:rPr>
-          <w:lang w:val="pt-BR"/>
-        </w:rPr>
-        <w:t>ontados em duplicidade. Possibilidade 2: Existem despesas que não estão em nenhuma outra categoria e que deveriam ser contabilizados aqui. A princípio estamos na possibilidade 1. A categoria será excluída caso a possibilidade 1 se confirme.</w:t>
-      </w:r>
-    </w:p>
-    <w:p>
-      <w:pPr>
-        <w:pStyle w:val="Ttulo5"/>
-        <w:rPr>
-          <w:lang w:val="pt-BR"/>
-        </w:rPr>
-      </w:pPr>
-      <w:bookmarkStart w:id="34" w:name="acoes-regressivas"/>
-      <w:bookmarkStart w:id="35" w:name="_Toc488936202"/>
-      <w:bookmarkEnd w:id="34"/>
-      <w:r>
-        <w:rPr>
-          <w:lang w:val="pt-BR"/>
-        </w:rPr>
-        <w:t>Ações Regressiv</w:t>
-      </w:r>
-      <w:r>
-        <w:rPr>
-          <w:lang w:val="pt-BR"/>
-        </w:rPr>
-        <w:t>as</w:t>
-      </w:r>
-      <w:bookmarkEnd w:id="35"/>
+      <w:bookmarkEnd w:id="36"/>
     </w:p>
     <w:p>
       <w:pPr>
@@ -7614,26 +6859,20 @@
           <w:lang w:val="pt-BR"/>
         </w:rPr>
         <w:lastRenderedPageBreak/>
-        <w:t>pagamento de benefícios acidentários do empregador ao INSS. Lei 8213/91, artig</w:t>
+        <w:t>pagamento de benefícios acidentários do empregador ao INSS. Lei 8213/91, artigo 120 :A ação regressiva é a penalização adicional relacionada ao B91 - B94.</w:t>
       </w:r>
-      <w:r>
-        <w:rPr>
-          <w:lang w:val="pt-BR"/>
-        </w:rPr>
-        <w:t>o 120 :A ação regressiva é a penalização adicional relacionada ao B91 - B94.</w:t>
-      </w:r>
     </w:p>
     <w:p>
       <w:pPr>
         <w:pStyle w:val="Ttulo6"/>
       </w:pPr>
-      <w:bookmarkStart w:id="36" w:name="acoes-regressivas-relacionadas-ao-inss"/>
-      <w:bookmarkStart w:id="37" w:name="_Toc488936203"/>
-      <w:bookmarkEnd w:id="36"/>
+      <w:bookmarkStart w:id="37" w:name="acoes-regressivas-relacionadas-ao-inss"/>
+      <w:bookmarkStart w:id="38" w:name="_Toc488936203"/>
+      <w:bookmarkEnd w:id="37"/>
       <w:r>
         <w:t>Ações Regressivas Relacionadas ao INSS</w:t>
       </w:r>
-      <w:bookmarkEnd w:id="37"/>
+      <w:bookmarkEnd w:id="38"/>
     </w:p>
     <w:p>
       <w:pPr>
@@ -7665,19 +6904,7 @@
                 <w:rPr>
                   <w:rFonts w:ascii="Cambria Math" w:hAnsi="Cambria Math"/>
                 </w:rPr>
-                <m:t>a</m:t>
-              </m:r>
-              <m:r>
-                <w:rPr>
-                  <w:rFonts w:ascii="Cambria Math" w:hAnsi="Cambria Math"/>
-                </w:rPr>
-                <m:t>çõ</m:t>
-              </m:r>
-              <m:r>
-                <w:rPr>
-                  <w:rFonts w:ascii="Cambria Math" w:hAnsi="Cambria Math"/>
-                </w:rPr>
-                <m:t>esregressivasINSS</m:t>
+                <m:t>açõesregressivasINSS</m:t>
               </m:r>
             </m:sub>
           </m:sSub>
@@ -7702,13 +6929,7 @@
                 <w:rPr>
                   <w:rFonts w:ascii="Cambria Math" w:hAnsi="Cambria Math"/>
                 </w:rPr>
-                <m:t>i</m:t>
-              </m:r>
-              <m:r>
-                <w:rPr>
-                  <w:rFonts w:ascii="Cambria Math" w:hAnsi="Cambria Math"/>
-                </w:rPr>
-                <m:t>=1</m:t>
+                <m:t>i=1</m:t>
               </m:r>
             </m:sub>
             <m:sup>
@@ -7794,13 +7015,7 @@
             <w:rPr>
               <w:rFonts w:ascii="Cambria Math" w:hAnsi="Cambria Math"/>
             </w:rPr>
-            <m:t>*</m:t>
-          </m:r>
-          <m:r>
-            <w:rPr>
-              <w:rFonts w:ascii="Cambria Math" w:hAnsi="Cambria Math"/>
-            </w:rPr>
-            <m:t>(</m:t>
+            <m:t>*(</m:t>
           </m:r>
           <m:sSub>
             <m:sSubPr>
@@ -7831,25 +7046,7 @@
             <w:rPr>
               <w:rFonts w:ascii="Cambria Math" w:hAnsi="Cambria Math"/>
             </w:rPr>
-            <m:t>*</m:t>
-          </m:r>
-          <m:r>
-            <w:rPr>
-              <w:rFonts w:ascii="Cambria Math" w:hAnsi="Cambria Math"/>
-            </w:rPr>
-            <m:t>crise</m:t>
-          </m:r>
-          <m:r>
-            <w:rPr>
-              <w:rFonts w:ascii="Cambria Math" w:hAnsi="Cambria Math"/>
-            </w:rPr>
-            <m:t>)*</m:t>
-          </m:r>
-          <m:r>
-            <w:rPr>
-              <w:rFonts w:ascii="Cambria Math" w:hAnsi="Cambria Math"/>
-            </w:rPr>
-            <m:t>tregres</m:t>
+            <m:t>*crise)*tregres</m:t>
           </m:r>
           <m:sSub>
             <m:sSubPr>
@@ -7886,16 +7083,16 @@
           <w:lang w:val="pt-BR"/>
         </w:rPr>
       </w:pPr>
-      <w:bookmarkStart w:id="38" w:name="acoes-regressivas-relacionadas-ao-plano-"/>
-      <w:bookmarkStart w:id="39" w:name="_Toc488936204"/>
-      <w:bookmarkEnd w:id="38"/>
+      <w:bookmarkStart w:id="39" w:name="acoes-regressivas-relacionadas-ao-plano-"/>
+      <w:bookmarkStart w:id="40" w:name="_Toc488936204"/>
+      <w:bookmarkEnd w:id="39"/>
       <w:r>
         <w:rPr>
           <w:lang w:val="pt-BR"/>
         </w:rPr>
         <w:t>Ações Regressivas Relacionadas ao Plano de Saúde</w:t>
       </w:r>
-      <w:bookmarkEnd w:id="39"/>
+      <w:bookmarkEnd w:id="40"/>
     </w:p>
     <w:p>
       <w:pPr>
@@ -7927,19 +7124,7 @@
                 <w:rPr>
                   <w:rFonts w:ascii="Cambria Math" w:hAnsi="Cambria Math"/>
                 </w:rPr>
-                <m:t>a</m:t>
-              </m:r>
-              <m:r>
-                <w:rPr>
-                  <w:rFonts w:ascii="Cambria Math" w:hAnsi="Cambria Math"/>
-                </w:rPr>
-                <m:t>çõ</m:t>
-              </m:r>
-              <m:r>
-                <w:rPr>
-                  <w:rFonts w:ascii="Cambria Math" w:hAnsi="Cambria Math"/>
-                </w:rPr>
-                <m:t>esregrSUS</m:t>
+                <m:t>açõesregrSUS</m:t>
               </m:r>
             </m:sub>
           </m:sSub>
@@ -7947,37 +7132,7 @@
             <w:rPr>
               <w:rFonts w:ascii="Cambria Math" w:hAnsi="Cambria Math"/>
             </w:rPr>
-            <m:t>=</m:t>
-          </m:r>
-          <m:r>
-            <w:rPr>
-              <w:rFonts w:ascii="Cambria Math" w:hAnsi="Cambria Math"/>
-            </w:rPr>
-            <m:t>AfastamenAcumulad</m:t>
-          </m:r>
-          <m:r>
-            <w:rPr>
-              <w:rFonts w:ascii="Cambria Math" w:hAnsi="Cambria Math"/>
-            </w:rPr>
-            <m:t>*</m:t>
-          </m:r>
-          <m:r>
-            <w:rPr>
-              <w:rFonts w:ascii="Cambria Math" w:hAnsi="Cambria Math"/>
-            </w:rPr>
-            <m:t>PercTratSus</m:t>
-          </m:r>
-          <m:r>
-            <w:rPr>
-              <w:rFonts w:ascii="Cambria Math" w:hAnsi="Cambria Math"/>
-            </w:rPr>
-            <m:t>*</m:t>
-          </m:r>
-          <m:r>
-            <w:rPr>
-              <w:rFonts w:ascii="Cambria Math" w:hAnsi="Cambria Math"/>
-            </w:rPr>
-            <m:t>(</m:t>
+            <m:t>=AfastamenAcumulad*PercTratSus*(</m:t>
           </m:r>
           <m:sSub>
             <m:sSubPr>
@@ -8008,37 +7163,7 @@
             <w:rPr>
               <w:rFonts w:ascii="Cambria Math" w:hAnsi="Cambria Math"/>
             </w:rPr>
-            <m:t>*</m:t>
-          </m:r>
-          <m:r>
-            <w:rPr>
-              <w:rFonts w:ascii="Cambria Math" w:hAnsi="Cambria Math"/>
-            </w:rPr>
-            <m:t>crise</m:t>
-          </m:r>
-          <m:r>
-            <w:rPr>
-              <w:rFonts w:ascii="Cambria Math" w:hAnsi="Cambria Math"/>
-            </w:rPr>
-            <m:t>)*</m:t>
-          </m:r>
-          <m:r>
-            <w:rPr>
-              <w:rFonts w:ascii="Cambria Math" w:hAnsi="Cambria Math"/>
-            </w:rPr>
-            <m:t>PercCobrSUSEPlano</m:t>
-          </m:r>
-          <m:r>
-            <w:rPr>
-              <w:rFonts w:ascii="Cambria Math" w:hAnsi="Cambria Math"/>
-            </w:rPr>
-            <m:t>*</m:t>
-          </m:r>
-          <m:r>
-            <w:rPr>
-              <w:rFonts w:ascii="Cambria Math" w:hAnsi="Cambria Math"/>
-            </w:rPr>
-            <m:t>cmed</m:t>
+            <m:t>*crise)*PercCobrSUSEPlano*cmed</m:t>
           </m:r>
         </m:oMath>
       </m:oMathPara>
@@ -8050,16 +7175,16 @@
           <w:lang w:val="pt-BR"/>
         </w:rPr>
       </w:pPr>
-      <w:bookmarkStart w:id="40" w:name="ausencia-para-tratamento"/>
-      <w:bookmarkStart w:id="41" w:name="_Toc488936205"/>
-      <w:bookmarkEnd w:id="40"/>
+      <w:bookmarkStart w:id="41" w:name="ausencia-para-tratamento"/>
+      <w:bookmarkStart w:id="42" w:name="_Toc488936205"/>
+      <w:bookmarkEnd w:id="41"/>
       <w:r>
         <w:rPr>
           <w:lang w:val="pt-BR"/>
         </w:rPr>
         <w:t>Ausência para Tratamento</w:t>
       </w:r>
-      <w:bookmarkEnd w:id="41"/>
+      <w:bookmarkEnd w:id="42"/>
     </w:p>
     <w:p>
       <w:pPr>
@@ -8082,16 +7207,16 @@
           <w:lang w:val="pt-BR"/>
         </w:rPr>
       </w:pPr>
-      <w:bookmarkStart w:id="42" w:name="despesas-medicas"/>
-      <w:bookmarkStart w:id="43" w:name="_Toc488936206"/>
-      <w:bookmarkEnd w:id="42"/>
+      <w:bookmarkStart w:id="43" w:name="despesas-medicas"/>
+      <w:bookmarkStart w:id="44" w:name="_Toc488936206"/>
+      <w:bookmarkEnd w:id="43"/>
       <w:r>
         <w:rPr>
           <w:lang w:val="pt-BR"/>
         </w:rPr>
         <w:t>Despesas Médicas</w:t>
       </w:r>
-      <w:bookmarkEnd w:id="43"/>
+      <w:bookmarkEnd w:id="44"/>
     </w:p>
     <w:p>
       <w:pPr>
@@ -8104,13 +7229,7 @@
         <w:rPr>
           <w:lang w:val="pt-BR"/>
         </w:rPr>
-        <w:t>Esta subcategor</w:t>
-      </w:r>
-      <w:r>
-        <w:rPr>
-          <w:lang w:val="pt-BR"/>
-        </w:rPr>
-        <w:t>ia compreende as despesas evitadas com medicamento e atendimento médico para tratamento dos acidentes de trabalho após a implementação integral da iniciativa.</w:t>
+        <w:t>Esta subcategoria compreende as despesas evitadas com medicamento e atendimento médico para tratamento dos acidentes de trabalho após a implementação integral da iniciativa.</w:t>
       </w:r>
     </w:p>
     <w:p>
@@ -8168,13 +7287,7 @@
                 <w:rPr>
                   <w:rFonts w:ascii="Cambria Math" w:hAnsi="Cambria Math"/>
                 </w:rPr>
-                <m:t>k</m:t>
-              </m:r>
-              <m:r>
-                <w:rPr>
-                  <w:rFonts w:ascii="Cambria Math" w:hAnsi="Cambria Math"/>
-                </w:rPr>
-                <m:t>=1</m:t>
+                <m:t>k=1</m:t>
               </m:r>
             </m:sub>
             <m:sup>
@@ -8254,16 +7367,16 @@
           <w:lang w:val="pt-BR"/>
         </w:rPr>
       </w:pPr>
-      <w:bookmarkStart w:id="44" w:name="reducao-de-valores-do-plano-de-saude"/>
-      <w:bookmarkStart w:id="45" w:name="_Toc488936207"/>
-      <w:bookmarkEnd w:id="44"/>
+      <w:bookmarkStart w:id="45" w:name="reducao-de-valores-do-plano-de-saude"/>
+      <w:bookmarkStart w:id="46" w:name="_Toc488936207"/>
+      <w:bookmarkEnd w:id="45"/>
       <w:r>
         <w:rPr>
           <w:lang w:val="pt-BR"/>
         </w:rPr>
         <w:t>Redução de Valores do plano de Saúde</w:t>
       </w:r>
-      <w:bookmarkEnd w:id="45"/>
+      <w:bookmarkEnd w:id="46"/>
     </w:p>
     <w:p>
       <w:pPr>
@@ -8348,13 +7461,7 @@
             <w:rPr>
               <w:rFonts w:ascii="Cambria Math" w:hAnsi="Cambria Math"/>
             </w:rPr>
-            <m:t>*</m:t>
-          </m:r>
-          <m:r>
-            <w:rPr>
-              <w:rFonts w:ascii="Cambria Math" w:hAnsi="Cambria Math"/>
-            </w:rPr>
-            <m:t>des</m:t>
+            <m:t>*des</m:t>
           </m:r>
           <m:sSub>
             <m:sSubPr>
@@ -8428,25 +7535,7 @@
             <w:rPr>
               <w:rFonts w:ascii="Cambria Math" w:hAnsi="Cambria Math"/>
             </w:rPr>
-            <m:t>(</m:t>
-          </m:r>
-          <m:r>
-            <w:rPr>
-              <w:rFonts w:ascii="Cambria Math" w:hAnsi="Cambria Math"/>
-            </w:rPr>
-            <m:t>Taxa</m:t>
-          </m:r>
-          <m:r>
-            <w:rPr>
-              <w:rFonts w:ascii="Cambria Math" w:hAnsi="Cambria Math"/>
-            </w:rPr>
-            <m:t>Sinistralidade</m:t>
-          </m:r>
-          <m:r>
-            <w:rPr>
-              <w:rFonts w:ascii="Cambria Math" w:hAnsi="Cambria Math"/>
-            </w:rPr>
-            <m:t>)=...</m:t>
+            <m:t>(TaxaSinistralidade)=...</m:t>
           </m:r>
         </m:oMath>
       </m:oMathPara>
@@ -8455,13 +7544,13 @@
       <w:pPr>
         <w:pStyle w:val="Ttulo5"/>
       </w:pPr>
-      <w:bookmarkStart w:id="46" w:name="interrupcao-operacional-por-acidentemort"/>
-      <w:bookmarkStart w:id="47" w:name="_Toc488936208"/>
-      <w:bookmarkEnd w:id="46"/>
+      <w:bookmarkStart w:id="47" w:name="interrupcao-operacional-por-acidentemort"/>
+      <w:bookmarkStart w:id="48" w:name="_Toc488936208"/>
+      <w:bookmarkEnd w:id="47"/>
       <w:r>
         <w:t>Interrupção Operacional por Acidente/Morte</w:t>
       </w:r>
-      <w:bookmarkEnd w:id="47"/>
+      <w:bookmarkEnd w:id="48"/>
     </w:p>
     <w:p>
       <w:pPr>
@@ -8532,25 +7621,7 @@
             <w:rPr>
               <w:rFonts w:ascii="Cambria Math" w:hAnsi="Cambria Math"/>
             </w:rPr>
-            <m:t>*</m:t>
-          </m:r>
-          <m:r>
-            <w:rPr>
-              <w:rFonts w:ascii="Cambria Math" w:hAnsi="Cambria Math"/>
-            </w:rPr>
-            <m:t>dias</m:t>
-          </m:r>
-          <m:r>
-            <w:rPr>
-              <w:rFonts w:ascii="Cambria Math" w:hAnsi="Cambria Math"/>
-            </w:rPr>
-            <m:t>*</m:t>
-          </m:r>
-          <m:r>
-            <w:rPr>
-              <w:rFonts w:ascii="Cambria Math" w:hAnsi="Cambria Math"/>
-            </w:rPr>
-            <m:t>lucrocessante</m:t>
+            <m:t>*dias*lucrocessante</m:t>
           </m:r>
         </m:oMath>
       </m:oMathPara>
@@ -8632,13 +7703,7 @@
             <w:rPr>
               <w:rFonts w:ascii="Cambria Math" w:hAnsi="Cambria Math"/>
             </w:rPr>
-            <m:t>*</m:t>
-          </m:r>
-          <m:r>
-            <w:rPr>
-              <w:rFonts w:ascii="Cambria Math" w:hAnsi="Cambria Math"/>
-            </w:rPr>
-            <m:t>(</m:t>
+            <m:t>*(</m:t>
           </m:r>
           <m:sSub>
             <m:sSubPr>
@@ -8661,19 +7726,7 @@
                 <w:rPr>
                   <w:rFonts w:ascii="Cambria Math" w:hAnsi="Cambria Math"/>
                 </w:rPr>
-                <m:t>c</m:t>
-              </m:r>
-              <m:r>
-                <w:rPr>
-                  <w:rFonts w:ascii="Cambria Math" w:hAnsi="Cambria Math"/>
-                </w:rPr>
-                <m:t>r</m:t>
-              </m:r>
-              <m:r>
-                <w:rPr>
-                  <w:rFonts w:ascii="Cambria Math" w:hAnsi="Cambria Math"/>
-                </w:rPr>
-                <m:t>ise</m:t>
+                <m:t>crise</m:t>
               </m:r>
             </m:sub>
           </m:sSub>
@@ -8681,37 +7734,7 @@
             <w:rPr>
               <w:rFonts w:ascii="Cambria Math" w:hAnsi="Cambria Math"/>
             </w:rPr>
-            <m:t>*</m:t>
-          </m:r>
-          <m:r>
-            <w:rPr>
-              <w:rFonts w:ascii="Cambria Math" w:hAnsi="Cambria Math"/>
-            </w:rPr>
-            <m:t>crise</m:t>
-          </m:r>
-          <m:r>
-            <w:rPr>
-              <w:rFonts w:ascii="Cambria Math" w:hAnsi="Cambria Math"/>
-            </w:rPr>
-            <m:t>)*</m:t>
-          </m:r>
-          <m:r>
-            <w:rPr>
-              <w:rFonts w:ascii="Cambria Math" w:hAnsi="Cambria Math"/>
-            </w:rPr>
-            <m:t>dias</m:t>
-          </m:r>
-          <m:r>
-            <w:rPr>
-              <w:rFonts w:ascii="Cambria Math" w:hAnsi="Cambria Math"/>
-            </w:rPr>
-            <m:t>*</m:t>
-          </m:r>
-          <m:r>
-            <w:rPr>
-              <w:rFonts w:ascii="Cambria Math" w:hAnsi="Cambria Math"/>
-            </w:rPr>
-            <m:t>lucrocessante</m:t>
+            <m:t>*crise)*dias*lucrocessante</m:t>
           </m:r>
         </m:oMath>
       </m:oMathPara>
@@ -8720,13 +7743,13 @@
       <w:pPr>
         <w:pStyle w:val="Ttulo5"/>
       </w:pPr>
-      <w:bookmarkStart w:id="48" w:name="reabilitacaodo-trabalhador"/>
-      <w:bookmarkStart w:id="49" w:name="_Toc488936209"/>
-      <w:bookmarkEnd w:id="48"/>
+      <w:bookmarkStart w:id="49" w:name="reabilitacaodo-trabalhador"/>
+      <w:bookmarkStart w:id="50" w:name="_Toc488936209"/>
+      <w:bookmarkEnd w:id="49"/>
       <w:r>
         <w:t>Reabilitaçãodo Trabalhador</w:t>
       </w:r>
-      <w:bookmarkEnd w:id="49"/>
+      <w:bookmarkEnd w:id="50"/>
     </w:p>
     <w:p>
       <w:pPr>
@@ -8766,13 +7789,7 @@
             <w:rPr>
               <w:rFonts w:ascii="Cambria Math" w:hAnsi="Cambria Math"/>
             </w:rPr>
-            <m:t>=</m:t>
-          </m:r>
-          <m:r>
-            <w:rPr>
-              <w:rFonts w:ascii="Cambria Math" w:hAnsi="Cambria Math"/>
-            </w:rPr>
-            <m:t>cust</m:t>
+            <m:t>=cust</m:t>
           </m:r>
           <m:sSub>
             <m:sSubPr>
@@ -8803,13 +7820,7 @@
             <w:rPr>
               <w:rFonts w:ascii="Cambria Math" w:hAnsi="Cambria Math"/>
             </w:rPr>
-            <m:t>*</m:t>
-          </m:r>
-          <m:r>
-            <w:rPr>
-              <w:rFonts w:ascii="Cambria Math" w:hAnsi="Cambria Math"/>
-            </w:rPr>
-            <m:t>nacumulad</m:t>
+            <m:t>*nacumulad</m:t>
           </m:r>
           <m:sSub>
             <m:sSubPr>
@@ -8840,13 +7851,7 @@
             <w:rPr>
               <w:rFonts w:ascii="Cambria Math" w:hAnsi="Cambria Math"/>
             </w:rPr>
-            <m:t>*</m:t>
-          </m:r>
-          <m:r>
-            <w:rPr>
-              <w:rFonts w:ascii="Cambria Math" w:hAnsi="Cambria Math"/>
-            </w:rPr>
-            <m:t>prea</m:t>
+            <m:t>*prea</m:t>
           </m:r>
           <m:sSub>
             <m:sSubPr>
@@ -8880,26 +7885,26 @@
       <w:pPr>
         <w:pStyle w:val="Ttulo4"/>
       </w:pPr>
-      <w:bookmarkStart w:id="50" w:name="reducoes-fiscais"/>
-      <w:bookmarkStart w:id="51" w:name="_Toc488936210"/>
-      <w:bookmarkEnd w:id="50"/>
+      <w:bookmarkStart w:id="51" w:name="reducoes-fiscais"/>
+      <w:bookmarkStart w:id="52" w:name="_Toc488936210"/>
+      <w:bookmarkEnd w:id="51"/>
       <w:r>
         <w:lastRenderedPageBreak/>
         <w:t>Reduções Fiscais</w:t>
       </w:r>
-      <w:bookmarkEnd w:id="51"/>
+      <w:bookmarkEnd w:id="52"/>
     </w:p>
     <w:p>
       <w:pPr>
         <w:pStyle w:val="Ttulo5"/>
       </w:pPr>
-      <w:bookmarkStart w:id="52" w:name="exposicao-a-multas"/>
-      <w:bookmarkStart w:id="53" w:name="_Toc488936211"/>
-      <w:bookmarkEnd w:id="52"/>
+      <w:bookmarkStart w:id="53" w:name="exposicao-a-multas"/>
+      <w:bookmarkStart w:id="54" w:name="_Toc488936211"/>
+      <w:bookmarkEnd w:id="53"/>
       <w:r>
         <w:t>Exposição à Multas</w:t>
       </w:r>
-      <w:bookmarkEnd w:id="53"/>
+      <w:bookmarkEnd w:id="54"/>
     </w:p>
     <w:p>
       <w:pPr>
@@ -8970,19 +7975,7 @@
             <w:rPr>
               <w:rFonts w:ascii="Cambria Math" w:hAnsi="Cambria Math"/>
             </w:rPr>
-            <m:t>*</m:t>
-          </m:r>
-          <m:r>
-            <w:rPr>
-              <w:rFonts w:ascii="Cambria Math" w:hAnsi="Cambria Math"/>
-            </w:rPr>
-            <m:t>crise</m:t>
-          </m:r>
-          <m:r>
-            <w:rPr>
-              <w:rFonts w:ascii="Cambria Math" w:hAnsi="Cambria Math"/>
-            </w:rPr>
-            <m:t>)*</m:t>
+            <m:t>*crise)*</m:t>
           </m:r>
           <m:sSub>
             <m:sSubPr>
@@ -9072,16 +8065,13 @@
       <w:pPr>
         <w:pStyle w:val="Ttulo6"/>
       </w:pPr>
-      <w:bookmarkStart w:id="54" w:name="numero-de-multas"/>
-      <w:bookmarkStart w:id="55" w:name="_Toc488936212"/>
-      <w:bookmarkEnd w:id="54"/>
+      <w:bookmarkStart w:id="55" w:name="numero-de-multas"/>
+      <w:bookmarkStart w:id="56" w:name="_Toc488936212"/>
+      <w:bookmarkEnd w:id="55"/>
       <w:r>
-        <w:t>Número de mult</w:t>
+        <w:t>Número de multas</w:t>
       </w:r>
-      <w:r>
-        <w:t>as</w:t>
-      </w:r>
-      <w:bookmarkEnd w:id="55"/>
+      <w:bookmarkEnd w:id="56"/>
     </w:p>
     <w:p>
       <w:pPr>
@@ -9121,13 +8111,7 @@
             <w:rPr>
               <w:rFonts w:ascii="Cambria Math" w:hAnsi="Cambria Math"/>
             </w:rPr>
-            <m:t>=</m:t>
-          </m:r>
-          <m:r>
-            <w:rPr>
-              <w:rFonts w:ascii="Cambria Math" w:hAnsi="Cambria Math"/>
-            </w:rPr>
-            <m:t>Atendlegis</m:t>
+            <m:t>=Atendlegis</m:t>
           </m:r>
           <m:sSub>
             <m:sSubPr>
@@ -9217,13 +8201,13 @@
       <w:pPr>
         <w:pStyle w:val="Ttulo6"/>
       </w:pPr>
-      <w:bookmarkStart w:id="56" w:name="probabilidade-de-multa"/>
-      <w:bookmarkStart w:id="57" w:name="_Toc488936213"/>
-      <w:bookmarkEnd w:id="56"/>
+      <w:bookmarkStart w:id="57" w:name="probabilidade-de-multa"/>
+      <w:bookmarkStart w:id="58" w:name="_Toc488936213"/>
+      <w:bookmarkEnd w:id="57"/>
       <w:r>
         <w:t>Probabilidade de multa</w:t>
       </w:r>
-      <w:bookmarkEnd w:id="57"/>
+      <w:bookmarkEnd w:id="58"/>
     </w:p>
     <w:p>
       <w:pPr>
@@ -9344,13 +8328,7 @@
             <w:rPr>
               <w:rFonts w:ascii="Cambria Math" w:hAnsi="Cambria Math"/>
             </w:rPr>
-            <m:t>*</m:t>
-          </m:r>
-          <m:r>
-            <w:rPr>
-              <w:rFonts w:ascii="Cambria Math" w:hAnsi="Cambria Math"/>
-            </w:rPr>
-            <m:t>fato</m:t>
+            <m:t>*fato</m:t>
           </m:r>
           <m:sSub>
             <m:sSubPr>
@@ -9381,19 +8359,7 @@
             <w:rPr>
               <w:rFonts w:ascii="Cambria Math" w:hAnsi="Cambria Math"/>
             </w:rPr>
-            <m:t>*</m:t>
-          </m:r>
-          <m:r>
-            <w:rPr>
-              <w:rFonts w:ascii="Cambria Math" w:hAnsi="Cambria Math"/>
-            </w:rPr>
-            <m:t>(</m:t>
-          </m:r>
-          <m:r>
-            <w:rPr>
-              <w:rFonts w:ascii="Cambria Math" w:hAnsi="Cambria Math"/>
-            </w:rPr>
-            <m:t>Ne</m:t>
+            <m:t>*(Ne</m:t>
           </m:r>
           <m:sSub>
             <m:sSubPr>
@@ -9424,13 +8390,7 @@
             <w:rPr>
               <w:rFonts w:ascii="Cambria Math" w:hAnsi="Cambria Math"/>
             </w:rPr>
-            <m:t>+</m:t>
-          </m:r>
-          <m:r>
-            <w:rPr>
-              <w:rFonts w:ascii="Cambria Math" w:hAnsi="Cambria Math"/>
-            </w:rPr>
-            <m:t>Ne</m:t>
+            <m:t>+Ne</m:t>
           </m:r>
           <m:sSub>
             <m:sSubPr>
@@ -9473,16 +8433,16 @@
           <w:lang w:val="pt-BR"/>
         </w:rPr>
       </w:pPr>
-      <w:bookmarkStart w:id="58" w:name="fap"/>
-      <w:bookmarkStart w:id="59" w:name="_Toc488936214"/>
-      <w:bookmarkEnd w:id="58"/>
+      <w:bookmarkStart w:id="59" w:name="fap"/>
+      <w:bookmarkStart w:id="60" w:name="_Toc488936214"/>
+      <w:bookmarkEnd w:id="59"/>
       <w:r>
         <w:rPr>
           <w:lang w:val="pt-BR"/>
         </w:rPr>
         <w:t>FAP</w:t>
       </w:r>
-      <w:bookmarkEnd w:id="59"/>
+      <w:bookmarkEnd w:id="60"/>
     </w:p>
     <w:p>
       <w:pPr>
@@ -9506,8 +8466,6 @@
           <w:t>http://sislex.previdencia.gov.br/paginas/72/MF-CNP/2017/1329.htm</w:t>
         </w:r>
       </w:hyperlink>
-      <w:bookmarkStart w:id="60" w:name="_GoBack"/>
-      <w:bookmarkEnd w:id="60"/>
     </w:p>
     <w:p>
       <w:pPr>
@@ -9628,13 +8586,7 @@
                     <w:rPr>
                       <w:rFonts w:ascii="Cambria Math" w:hAnsi="Cambria Math"/>
                     </w:rPr>
-                    <m:t>b</m:t>
-                  </m:r>
-                  <m:r>
-                    <w:rPr>
-                      <w:rFonts w:ascii="Cambria Math" w:hAnsi="Cambria Math"/>
-                    </w:rPr>
-                    <m:t>92</m:t>
+                    <m:t>b92</m:t>
                   </m:r>
                 </m:sub>
               </m:sSub>
@@ -9665,13 +8617,7 @@
                     <w:rPr>
                       <w:rFonts w:ascii="Cambria Math" w:hAnsi="Cambria Math"/>
                     </w:rPr>
-                    <m:t>b</m:t>
-                  </m:r>
-                  <m:r>
-                    <w:rPr>
-                      <w:rFonts w:ascii="Cambria Math" w:hAnsi="Cambria Math"/>
-                    </w:rPr>
-                    <m:t>91</m:t>
+                    <m:t>b91</m:t>
                   </m:r>
                 </m:sub>
               </m:sSub>
@@ -9702,13 +8648,7 @@
                     <w:rPr>
                       <w:rFonts w:ascii="Cambria Math" w:hAnsi="Cambria Math"/>
                     </w:rPr>
-                    <m:t>b</m:t>
-                  </m:r>
-                  <m:r>
-                    <w:rPr>
-                      <w:rFonts w:ascii="Cambria Math" w:hAnsi="Cambria Math"/>
-                    </w:rPr>
-                    <m:t>93</m:t>
+                    <m:t>b93</m:t>
                   </m:r>
                 </m:sub>
               </m:sSub>
@@ -9739,13 +8679,7 @@
                     <w:rPr>
                       <w:rFonts w:ascii="Cambria Math" w:hAnsi="Cambria Math"/>
                     </w:rPr>
-                    <m:t>b</m:t>
-                  </m:r>
-                  <m:r>
-                    <w:rPr>
-                      <w:rFonts w:ascii="Cambria Math" w:hAnsi="Cambria Math"/>
-                    </w:rPr>
-                    <m:t>94</m:t>
+                    <m:t>b94</m:t>
                   </m:r>
                 </m:sub>
               </m:sSub>
@@ -9769,13 +8703,7 @@
             <w:rPr>
               <w:rFonts w:ascii="Cambria Math" w:hAnsi="Cambria Math"/>
             </w:rPr>
-            <m:t>*</m:t>
-          </m:r>
-          <m:r>
-            <w:rPr>
-              <w:rFonts w:ascii="Cambria Math" w:hAnsi="Cambria Math"/>
-            </w:rPr>
-            <m:t>1000</m:t>
+            <m:t>*1000</m:t>
           </m:r>
         </m:oMath>
       </m:oMathPara>
@@ -9791,13 +8719,7 @@
         <w:rPr>
           <w:lang w:val="pt-BR"/>
         </w:rPr>
-        <w:t xml:space="preserve">Para fins de calculo do FAP, o índice de frequência deve considerar </w:t>
-      </w:r>
-      <w:r>
-        <w:rPr>
-          <w:lang w:val="pt-BR"/>
-        </w:rPr>
-        <w:t>os dois últimos anos.</w:t>
+        <w:t>Para fins de calculo do FAP, o índice de frequência deve considerar os dois últimos anos.</w:t>
       </w:r>
     </w:p>
     <w:p>
@@ -9838,19 +8760,7 @@
             <w:rPr>
               <w:rFonts w:ascii="Cambria Math" w:hAnsi="Cambria Math"/>
             </w:rPr>
-            <m:t>,</m:t>
-          </m:r>
-          <m:r>
-            <w:rPr>
-              <w:rFonts w:ascii="Cambria Math" w:hAnsi="Cambria Math"/>
-            </w:rPr>
-            <m:t>t</m:t>
-          </m:r>
-          <m:r>
-            <w:rPr>
-              <w:rFonts w:ascii="Cambria Math" w:hAnsi="Cambria Math"/>
-            </w:rPr>
-            <m:t>=</m:t>
+            <m:t>,t=</m:t>
           </m:r>
           <m:f>
             <m:fPr>
@@ -9882,31 +8792,7 @@
                     <w:rPr>
                       <w:rFonts w:ascii="Cambria Math" w:hAnsi="Cambria Math"/>
                     </w:rPr>
-                    <m:t>f</m:t>
-                  </m:r>
-                  <m:r>
-                    <w:rPr>
-                      <w:rFonts w:ascii="Cambria Math" w:hAnsi="Cambria Math"/>
-                    </w:rPr>
-                    <m:t>,</m:t>
-                  </m:r>
-                  <m:r>
-                    <w:rPr>
-                      <w:rFonts w:ascii="Cambria Math" w:hAnsi="Cambria Math"/>
-                    </w:rPr>
-                    <m:t>t</m:t>
-                  </m:r>
-                  <m:r>
-                    <w:rPr>
-                      <w:rFonts w:ascii="Cambria Math" w:hAnsi="Cambria Math"/>
-                    </w:rPr>
-                    <m:t>-</m:t>
-                  </m:r>
-                  <m:r>
-                    <w:rPr>
-                      <w:rFonts w:ascii="Cambria Math" w:hAnsi="Cambria Math"/>
-                    </w:rPr>
-                    <m:t>1</m:t>
+                    <m:t>f,t-1</m:t>
                   </m:r>
                 </m:sub>
               </m:sSub>
@@ -9937,31 +8823,7 @@
                     <w:rPr>
                       <w:rFonts w:ascii="Cambria Math" w:hAnsi="Cambria Math"/>
                     </w:rPr>
-                    <m:t>f</m:t>
-                  </m:r>
-                  <m:r>
-                    <w:rPr>
-                      <w:rFonts w:ascii="Cambria Math" w:hAnsi="Cambria Math"/>
-                    </w:rPr>
-                    <m:t>,</m:t>
-                  </m:r>
-                  <m:r>
-                    <w:rPr>
-                      <w:rFonts w:ascii="Cambria Math" w:hAnsi="Cambria Math"/>
-                    </w:rPr>
-                    <m:t>t</m:t>
-                  </m:r>
-                  <m:r>
-                    <w:rPr>
-                      <w:rFonts w:ascii="Cambria Math" w:hAnsi="Cambria Math"/>
-                    </w:rPr>
-                    <m:t>-</m:t>
-                  </m:r>
-                  <m:r>
-                    <w:rPr>
-                      <w:rFonts w:ascii="Cambria Math" w:hAnsi="Cambria Math"/>
-                    </w:rPr>
-                    <m:t>2</m:t>
+                    <m:t>f,t-2</m:t>
                   </m:r>
                 </m:sub>
               </m:sSub>
@@ -10066,13 +8928,7 @@
                     <w:rPr>
                       <w:rFonts w:ascii="Cambria Math" w:hAnsi="Cambria Math"/>
                     </w:rPr>
-                    <m:t>b</m:t>
-                  </m:r>
-                  <m:r>
-                    <w:rPr>
-                      <w:rFonts w:ascii="Cambria Math" w:hAnsi="Cambria Math"/>
-                    </w:rPr>
-                    <m:t>91</m:t>
+                    <m:t>b91</m:t>
                   </m:r>
                 </m:sub>
               </m:sSub>
@@ -10103,13 +8959,7 @@
                     <w:rPr>
                       <w:rFonts w:ascii="Cambria Math" w:hAnsi="Cambria Math"/>
                     </w:rPr>
-                    <m:t>b</m:t>
-                  </m:r>
-                  <m:r>
-                    <w:rPr>
-                      <w:rFonts w:ascii="Cambria Math" w:hAnsi="Cambria Math"/>
-                    </w:rPr>
-                    <m:t>92</m:t>
+                    <m:t>b92</m:t>
                   </m:r>
                 </m:sub>
               </m:sSub>
@@ -10140,13 +8990,7 @@
                     <w:rPr>
                       <w:rFonts w:ascii="Cambria Math" w:hAnsi="Cambria Math"/>
                     </w:rPr>
-                    <m:t>b</m:t>
-                  </m:r>
-                  <m:r>
-                    <w:rPr>
-                      <w:rFonts w:ascii="Cambria Math" w:hAnsi="Cambria Math"/>
-                    </w:rPr>
-                    <m:t>93</m:t>
+                    <m:t>b93</m:t>
                   </m:r>
                 </m:sub>
               </m:sSub>
@@ -10208,13 +9052,7 @@
                     <w:rPr>
                       <w:rFonts w:ascii="Cambria Math" w:hAnsi="Cambria Math"/>
                     </w:rPr>
-                    <m:t>b</m:t>
-                  </m:r>
-                  <m:r>
-                    <w:rPr>
-                      <w:rFonts w:ascii="Cambria Math" w:hAnsi="Cambria Math"/>
-                    </w:rPr>
-                    <m:t>94</m:t>
+                    <m:t>b94</m:t>
                   </m:r>
                 </m:sub>
               </m:sSub>
@@ -10238,13 +9076,7 @@
             <w:rPr>
               <w:rFonts w:ascii="Cambria Math" w:hAnsi="Cambria Math"/>
             </w:rPr>
-            <m:t>*</m:t>
-          </m:r>
-          <m:r>
-            <w:rPr>
-              <w:rFonts w:ascii="Cambria Math" w:hAnsi="Cambria Math"/>
-            </w:rPr>
-            <m:t>1000</m:t>
+            <m:t>*1000</m:t>
           </m:r>
         </m:oMath>
       </m:oMathPara>
@@ -10325,13 +9157,7 @@
                     <w:rPr>
                       <w:rFonts w:ascii="Cambria Math" w:hAnsi="Cambria Math"/>
                     </w:rPr>
-                    <m:t>i</m:t>
-                  </m:r>
-                  <m:r>
-                    <w:rPr>
-                      <w:rFonts w:ascii="Cambria Math" w:hAnsi="Cambria Math"/>
-                    </w:rPr>
-                    <m:t>=91</m:t>
+                    <m:t>i=91</m:t>
                   </m:r>
                 </m:sub>
                 <m:sup>
@@ -10374,13 +9200,7 @@
                 <w:rPr>
                   <w:rFonts w:ascii="Cambria Math" w:hAnsi="Cambria Math"/>
                 </w:rPr>
-                <m:t>*</m:t>
-              </m:r>
-              <m:r>
-                <w:rPr>
-                  <w:rFonts w:ascii="Cambria Math" w:hAnsi="Cambria Math"/>
-                </w:rPr>
-                <m:t>cme</m:t>
+                <m:t>*cme</m:t>
               </m:r>
               <m:sSub>
                 <m:sSubPr>
@@ -10413,31 +9233,7 @@
                 <w:rPr>
                   <w:rFonts w:ascii="Cambria Math" w:hAnsi="Cambria Math"/>
                 </w:rPr>
-                <m:t>fol</m:t>
-              </m:r>
-              <m:r>
-                <w:rPr>
-                  <w:rFonts w:ascii="Cambria Math" w:hAnsi="Cambria Math"/>
-                </w:rPr>
-                <m:t>h</m:t>
-              </m:r>
-              <m:r>
-                <w:rPr>
-                  <w:rFonts w:ascii="Cambria Math" w:hAnsi="Cambria Math"/>
-                </w:rPr>
-                <m:t>am</m:t>
-              </m:r>
-              <m:r>
-                <w:rPr>
-                  <w:rFonts w:ascii="Cambria Math" w:hAnsi="Cambria Math"/>
-                </w:rPr>
-                <m:t>é</m:t>
-              </m:r>
-              <m:r>
-                <w:rPr>
-                  <w:rFonts w:ascii="Cambria Math" w:hAnsi="Cambria Math"/>
-                </w:rPr>
-                <m:t>dia</m:t>
+                <m:t>folhamédia</m:t>
               </m:r>
             </m:den>
           </m:f>
@@ -10445,13 +9241,7 @@
             <w:rPr>
               <w:rFonts w:ascii="Cambria Math" w:hAnsi="Cambria Math"/>
             </w:rPr>
-            <m:t>*</m:t>
-          </m:r>
-          <m:r>
-            <w:rPr>
-              <w:rFonts w:ascii="Cambria Math" w:hAnsi="Cambria Math"/>
-            </w:rPr>
-            <m:t>1000</m:t>
+            <m:t>*1000</m:t>
           </m:r>
         </m:oMath>
       </m:oMathPara>
@@ -10529,14 +9319,7 @@
                 <w:rFonts w:ascii="Cambria Math" w:hAnsi="Cambria Math"/>
                 <w:lang w:val="pt-BR"/>
               </w:rPr>
-              <m:t>-</m:t>
-            </m:r>
-            <m:r>
-              <w:rPr>
-                <w:rFonts w:ascii="Cambria Math" w:hAnsi="Cambria Math"/>
-                <w:lang w:val="pt-BR"/>
-              </w:rPr>
-              <m:t>1</m:t>
+              <m:t>-1</m:t>
             </m:r>
           </m:sub>
         </m:sSub>
@@ -10575,14 +9358,7 @@
                 <w:rFonts w:ascii="Cambria Math" w:hAnsi="Cambria Math"/>
                 <w:lang w:val="pt-BR"/>
               </w:rPr>
-              <m:t>-</m:t>
-            </m:r>
-            <m:r>
-              <w:rPr>
-                <w:rFonts w:ascii="Cambria Math" w:hAnsi="Cambria Math"/>
-                <w:lang w:val="pt-BR"/>
-              </w:rPr>
-              <m:t>2</m:t>
+              <m:t>-2</m:t>
             </m:r>
           </m:sub>
         </m:sSub>
@@ -10598,13 +9374,7 @@
         <w:rPr>
           <w:lang w:val="pt-BR"/>
         </w:rPr>
-        <w:t xml:space="preserve"> é calculada pela previdência de acordo com os índices de toda</w:t>
-      </w:r>
-      <w:r>
-        <w:rPr>
-          <w:lang w:val="pt-BR"/>
-        </w:rPr>
-        <w:t xml:space="preserve">s as empresas no mesmo subgrupo do CNAE da empresa em questão. </w:t>
+        <w:t xml:space="preserve"> é calculada pela previdência de acordo com os índices de todas as empresas no mesmo subgrupo do CNAE da empresa em questão. </w:t>
       </w:r>
       <w:r>
         <w:rPr>
@@ -10673,19 +9443,7 @@
                 <w:rPr>
                   <w:rFonts w:ascii="Cambria Math" w:hAnsi="Cambria Math"/>
                 </w:rPr>
-                <m:t>100*(</m:t>
-              </m:r>
-              <m:r>
-                <w:rPr>
-                  <w:rFonts w:ascii="Cambria Math" w:hAnsi="Cambria Math"/>
-                </w:rPr>
-                <m:t>Pos</m:t>
-              </m:r>
-              <m:r>
-                <w:rPr>
-                  <w:rFonts w:ascii="Cambria Math" w:hAnsi="Cambria Math"/>
-                </w:rPr>
-                <m:t>(</m:t>
+                <m:t>100*(Pos(</m:t>
               </m:r>
               <m:sSub>
                 <m:sSubPr>
@@ -10708,19 +9466,7 @@
                     <w:rPr>
                       <w:rFonts w:ascii="Cambria Math" w:hAnsi="Cambria Math"/>
                     </w:rPr>
-                    <m:t>t</m:t>
-                  </m:r>
-                  <m:r>
-                    <w:rPr>
-                      <w:rFonts w:ascii="Cambria Math" w:hAnsi="Cambria Math"/>
-                    </w:rPr>
-                    <m:t>-</m:t>
-                  </m:r>
-                  <m:r>
-                    <w:rPr>
-                      <w:rFonts w:ascii="Cambria Math" w:hAnsi="Cambria Math"/>
-                    </w:rPr>
-                    <m:t>1</m:t>
+                    <m:t>t-1</m:t>
                   </m:r>
                 </m:sub>
               </m:sSub>
@@ -10751,19 +9497,7 @@
                     <w:rPr>
                       <w:rFonts w:ascii="Cambria Math" w:hAnsi="Cambria Math"/>
                     </w:rPr>
-                    <m:t>t</m:t>
-                  </m:r>
-                  <m:r>
-                    <w:rPr>
-                      <w:rFonts w:ascii="Cambria Math" w:hAnsi="Cambria Math"/>
-                    </w:rPr>
-                    <m:t>-</m:t>
-                  </m:r>
-                  <m:r>
-                    <w:rPr>
-                      <w:rFonts w:ascii="Cambria Math" w:hAnsi="Cambria Math"/>
-                    </w:rPr>
-                    <m:t>2</m:t>
+                    <m:t>t-2</m:t>
                   </m:r>
                 </m:sub>
               </m:sSub>
@@ -10779,19 +9513,7 @@
                 <w:rPr>
                   <w:rFonts w:ascii="Cambria Math" w:hAnsi="Cambria Math"/>
                 </w:rPr>
-                <m:t>n</m:t>
-              </m:r>
-              <m:r>
-                <w:rPr>
-                  <w:rFonts w:ascii="Cambria Math" w:hAnsi="Cambria Math"/>
-                </w:rPr>
-                <m:t>-</m:t>
-              </m:r>
-              <m:r>
-                <w:rPr>
-                  <w:rFonts w:ascii="Cambria Math" w:hAnsi="Cambria Math"/>
-                </w:rPr>
-                <m:t>1</m:t>
+                <m:t>n-1</m:t>
               </m:r>
             </m:den>
           </m:f>
@@ -10827,13 +9549,7 @@
         <w:rPr>
           <w:lang w:val="pt-BR"/>
         </w:rPr>
-        <w:t>O IC, por sua vez, é calculado de acordo</w:t>
-      </w:r>
-      <w:r>
-        <w:rPr>
-          <w:lang w:val="pt-BR"/>
-        </w:rPr>
-        <w:t xml:space="preserve"> com os percentis de gravidade </w:t>
+        <w:t xml:space="preserve">O IC, por sua vez, é calculado de acordo com os percentis de gravidade </w:t>
       </w:r>
       <m:oMath>
         <m:sSub>
@@ -10949,13 +9665,7 @@
               <w:rFonts w:ascii="Cambria Math" w:hAnsi="Cambria Math"/>
             </w:rPr>
             <w:lastRenderedPageBreak/>
-            <m:t>IC</m:t>
-          </m:r>
-          <m:r>
-            <w:rPr>
-              <w:rFonts w:ascii="Cambria Math" w:hAnsi="Cambria Math"/>
-            </w:rPr>
-            <m:t>=(0,5*</m:t>
+            <m:t>IC=(0,5*</m:t>
           </m:r>
           <m:sSub>
             <m:sSubPr>
@@ -11082,13 +9792,7 @@
         <w:rPr>
           <w:lang w:val="pt-BR"/>
         </w:rPr>
-        <w:t>Para o Calculo do FAP, o turnover da empresa deve ser calculado considerando os ultimos dois anos. Deve ser observado o item 3.8,</w:t>
-      </w:r>
-      <w:r>
-        <w:rPr>
-          <w:lang w:val="pt-BR"/>
-        </w:rPr>
-        <w:t xml:space="preserve"> que indica que " Serão consideradas no cálculo apenas as rescisões sem justa causa, por iniciativa do empregador, inclusive rescisão antecipada do contrato a termo; e as rescisões por término do contrato a termo."</w:t>
+        <w:t>Para o Calculo do FAP, o turnover da empresa deve ser calculado considerando os ultimos dois anos. Deve ser observado o item 3.8, que indica que " Serão consideradas no cálculo apenas as rescisões sem justa causa, por iniciativa do empregador, inclusive rescisão antecipada do contrato a termo; e as rescisões por término do contrato a termo."</w:t>
       </w:r>
     </w:p>
     <w:p>
@@ -11159,31 +9863,7 @@
                     <w:rPr>
                       <w:rFonts w:ascii="Cambria Math" w:hAnsi="Cambria Math"/>
                     </w:rPr>
-                    <m:t>min</m:t>
-                  </m:r>
-                  <m:r>
-                    <w:rPr>
-                      <w:rFonts w:ascii="Cambria Math" w:hAnsi="Cambria Math"/>
-                    </w:rPr>
-                    <m:t>(</m:t>
-                  </m:r>
-                  <m:r>
-                    <w:rPr>
-                      <w:rFonts w:ascii="Cambria Math" w:hAnsi="Cambria Math"/>
-                    </w:rPr>
-                    <m:t>admis</m:t>
-                  </m:r>
-                  <m:r>
-                    <w:rPr>
-                      <w:rFonts w:ascii="Cambria Math" w:hAnsi="Cambria Math"/>
-                    </w:rPr>
-                    <m:t>s</m:t>
-                  </m:r>
-                  <m:r>
-                    <w:rPr>
-                      <w:rFonts w:ascii="Cambria Math" w:hAnsi="Cambria Math"/>
-                    </w:rPr>
-                    <m:t>oe</m:t>
+                    <m:t>min(admissoe</m:t>
                   </m:r>
                   <m:sSub>
                     <m:sSubPr>
@@ -11206,19 +9886,7 @@
                         <w:rPr>
                           <w:rFonts w:ascii="Cambria Math" w:hAnsi="Cambria Math"/>
                         </w:rPr>
-                        <m:t>t</m:t>
-                      </m:r>
-                      <m:r>
-                        <w:rPr>
-                          <w:rFonts w:ascii="Cambria Math" w:hAnsi="Cambria Math"/>
-                        </w:rPr>
-                        <m:t>-</m:t>
-                      </m:r>
-                      <m:r>
-                        <w:rPr>
-                          <w:rFonts w:ascii="Cambria Math" w:hAnsi="Cambria Math"/>
-                        </w:rPr>
-                        <m:t>1</m:t>
+                        <m:t>t-1</m:t>
                       </m:r>
                     </m:sub>
                   </m:sSub>
@@ -11226,25 +9894,7 @@
                     <w:rPr>
                       <w:rFonts w:ascii="Cambria Math" w:hAnsi="Cambria Math"/>
                     </w:rPr>
-                    <m:t>,</m:t>
-                  </m:r>
-                  <m:r>
-                    <w:rPr>
-                      <w:rFonts w:ascii="Cambria Math" w:hAnsi="Cambria Math"/>
-                    </w:rPr>
-                    <m:t>recisoest</m:t>
-                  </m:r>
-                  <m:r>
-                    <w:rPr>
-                      <w:rFonts w:ascii="Cambria Math" w:hAnsi="Cambria Math"/>
-                    </w:rPr>
-                    <m:t>-</m:t>
-                  </m:r>
-                  <m:r>
-                    <w:rPr>
-                      <w:rFonts w:ascii="Cambria Math" w:hAnsi="Cambria Math"/>
-                    </w:rPr>
-                    <m:t>1)</m:t>
+                    <m:t>,recisoest-1)</m:t>
                   </m:r>
                 </m:num>
                 <m:den>
@@ -11269,19 +9919,7 @@
                         <w:rPr>
                           <w:rFonts w:ascii="Cambria Math" w:hAnsi="Cambria Math"/>
                         </w:rPr>
-                        <m:t>t</m:t>
-                      </m:r>
-                      <m:r>
-                        <w:rPr>
-                          <w:rFonts w:ascii="Cambria Math" w:hAnsi="Cambria Math"/>
-                        </w:rPr>
-                        <m:t>-</m:t>
-                      </m:r>
-                      <m:r>
-                        <w:rPr>
-                          <w:rFonts w:ascii="Cambria Math" w:hAnsi="Cambria Math"/>
-                        </w:rPr>
-                        <m:t>1</m:t>
+                        <m:t>t-1</m:t>
                       </m:r>
                     </m:sub>
                   </m:sSub>
@@ -11306,19 +9944,7 @@
                     <w:rPr>
                       <w:rFonts w:ascii="Cambria Math" w:hAnsi="Cambria Math"/>
                     </w:rPr>
-                    <m:t>min</m:t>
-                  </m:r>
-                  <m:r>
-                    <w:rPr>
-                      <w:rFonts w:ascii="Cambria Math" w:hAnsi="Cambria Math"/>
-                    </w:rPr>
-                    <m:t>(</m:t>
-                  </m:r>
-                  <m:r>
-                    <w:rPr>
-                      <w:rFonts w:ascii="Cambria Math" w:hAnsi="Cambria Math"/>
-                    </w:rPr>
-                    <m:t>admissoe</m:t>
+                    <m:t>min(admissoe</m:t>
                   </m:r>
                   <m:sSub>
                     <m:sSubPr>
@@ -11341,19 +9967,7 @@
                         <w:rPr>
                           <w:rFonts w:ascii="Cambria Math" w:hAnsi="Cambria Math"/>
                         </w:rPr>
-                        <m:t>t</m:t>
-                      </m:r>
-                      <m:r>
-                        <w:rPr>
-                          <w:rFonts w:ascii="Cambria Math" w:hAnsi="Cambria Math"/>
-                        </w:rPr>
-                        <m:t>-</m:t>
-                      </m:r>
-                      <m:r>
-                        <w:rPr>
-                          <w:rFonts w:ascii="Cambria Math" w:hAnsi="Cambria Math"/>
-                        </w:rPr>
-                        <m:t>2</m:t>
+                        <m:t>t-2</m:t>
                       </m:r>
                     </m:sub>
                   </m:sSub>
@@ -11361,13 +9975,7 @@
                     <w:rPr>
                       <w:rFonts w:ascii="Cambria Math" w:hAnsi="Cambria Math"/>
                     </w:rPr>
-                    <m:t>,</m:t>
-                  </m:r>
-                  <m:r>
-                    <w:rPr>
-                      <w:rFonts w:ascii="Cambria Math" w:hAnsi="Cambria Math"/>
-                    </w:rPr>
-                    <m:t>recisoe</m:t>
+                    <m:t>,recisoe</m:t>
                   </m:r>
                   <m:sSub>
                     <m:sSubPr>
@@ -11390,19 +9998,7 @@
                         <w:rPr>
                           <w:rFonts w:ascii="Cambria Math" w:hAnsi="Cambria Math"/>
                         </w:rPr>
-                        <m:t>t</m:t>
-                      </m:r>
-                      <m:r>
-                        <w:rPr>
-                          <w:rFonts w:ascii="Cambria Math" w:hAnsi="Cambria Math"/>
-                        </w:rPr>
-                        <m:t>-</m:t>
-                      </m:r>
-                      <m:r>
-                        <w:rPr>
-                          <w:rFonts w:ascii="Cambria Math" w:hAnsi="Cambria Math"/>
-                        </w:rPr>
-                        <m:t>2</m:t>
+                        <m:t>t-2</m:t>
                       </m:r>
                     </m:sub>
                   </m:sSub>
@@ -11435,19 +10031,7 @@
                         <w:rPr>
                           <w:rFonts w:ascii="Cambria Math" w:hAnsi="Cambria Math"/>
                         </w:rPr>
-                        <m:t>t</m:t>
-                      </m:r>
-                      <m:r>
-                        <w:rPr>
-                          <w:rFonts w:ascii="Cambria Math" w:hAnsi="Cambria Math"/>
-                        </w:rPr>
-                        <m:t>-</m:t>
-                      </m:r>
-                      <m:r>
-                        <w:rPr>
-                          <w:rFonts w:ascii="Cambria Math" w:hAnsi="Cambria Math"/>
-                        </w:rPr>
-                        <m:t>2</m:t>
+                        <m:t>t-2</m:t>
                       </m:r>
                     </m:sub>
                   </m:sSub>
@@ -11493,61 +10077,7 @@
             <w:rPr>
               <w:rFonts w:ascii="Cambria Math" w:hAnsi="Cambria Math"/>
             </w:rPr>
-            <m:t>FAP</m:t>
-          </m:r>
-          <m:r>
-            <w:rPr>
-              <w:rFonts w:ascii="Cambria Math" w:hAnsi="Cambria Math"/>
-            </w:rPr>
-            <m:t>=0,5+0,5*</m:t>
-          </m:r>
-          <m:r>
-            <w:rPr>
-              <w:rFonts w:ascii="Cambria Math" w:hAnsi="Cambria Math"/>
-            </w:rPr>
-            <m:t>IC</m:t>
-          </m:r>
-          <m:r>
-            <w:rPr>
-              <w:rFonts w:ascii="Cambria Math" w:hAnsi="Cambria Math"/>
-            </w:rPr>
-            <m:t> </m:t>
-          </m:r>
-          <m:r>
-            <w:rPr>
-              <w:rFonts w:ascii="Cambria Math" w:hAnsi="Cambria Math"/>
-            </w:rPr>
-            <m:t>if</m:t>
-          </m:r>
-          <m:r>
-            <w:rPr>
-              <w:rFonts w:ascii="Cambria Math" w:hAnsi="Cambria Math"/>
-            </w:rPr>
-            <m:t> </m:t>
-          </m:r>
-          <m:r>
-            <w:rPr>
-              <w:rFonts w:ascii="Cambria Math" w:hAnsi="Cambria Math"/>
-            </w:rPr>
-            <m:t>(</m:t>
-          </m:r>
-          <m:r>
-            <w:rPr>
-              <w:rFonts w:ascii="Cambria Math" w:hAnsi="Cambria Math"/>
-            </w:rPr>
-            <m:t>IC</m:t>
-          </m:r>
-          <m:r>
-            <w:rPr>
-              <w:rFonts w:ascii="Cambria Math" w:hAnsi="Cambria Math"/>
-            </w:rPr>
-            <m:t>&lt;1,</m:t>
-          </m:r>
-          <m:r>
-            <w:rPr>
-              <w:rFonts w:ascii="Cambria Math" w:hAnsi="Cambria Math"/>
-            </w:rPr>
-            <m:t>turnove</m:t>
+            <m:t>FAP=0,5+0,5*IC if (IC&lt;1,turnove</m:t>
           </m:r>
           <m:sSub>
             <m:sSubPr>
@@ -11594,13 +10124,7 @@
         <w:rPr>
           <w:lang w:val="pt-BR"/>
         </w:rPr>
-        <w:t>Ajuste 2</w:t>
-      </w:r>
-      <w:r>
-        <w:rPr>
-          <w:lang w:val="pt-BR"/>
-        </w:rPr>
-        <w:t xml:space="preserve"> - aplicado para os casos onde a empresa obteve turnover maior do que 0,75.</w:t>
+        <w:t>Ajuste 2 - aplicado para os casos onde a empresa obteve turnover maior do que 0,75.</w:t>
       </w:r>
     </w:p>
     <w:p>
@@ -11616,43 +10140,7 @@
             <w:rPr>
               <w:rFonts w:ascii="Cambria Math" w:hAnsi="Cambria Math"/>
             </w:rPr>
-            <m:t>FAP</m:t>
-          </m:r>
-          <m:r>
-            <w:rPr>
-              <w:rFonts w:ascii="Cambria Math" w:hAnsi="Cambria Math"/>
-            </w:rPr>
-            <m:t>=1 </m:t>
-          </m:r>
-          <m:r>
-            <w:rPr>
-              <w:rFonts w:ascii="Cambria Math" w:hAnsi="Cambria Math"/>
-            </w:rPr>
-            <m:t>if</m:t>
-          </m:r>
-          <m:r>
-            <w:rPr>
-              <w:rFonts w:ascii="Cambria Math" w:hAnsi="Cambria Math"/>
-            </w:rPr>
-            <m:t> </m:t>
-          </m:r>
-          <m:r>
-            <w:rPr>
-              <w:rFonts w:ascii="Cambria Math" w:hAnsi="Cambria Math"/>
-            </w:rPr>
-            <m:t>IC</m:t>
-          </m:r>
-          <m:r>
-            <w:rPr>
-              <w:rFonts w:ascii="Cambria Math" w:hAnsi="Cambria Math"/>
-            </w:rPr>
-            <m:t>&lt;1,(</m:t>
-          </m:r>
-          <m:r>
-            <w:rPr>
-              <w:rFonts w:ascii="Cambria Math" w:hAnsi="Cambria Math"/>
-            </w:rPr>
-            <m:t>turnove</m:t>
+            <m:t>FAP=1 if IC&lt;1,(turnove</m:t>
           </m:r>
           <m:sSub>
             <m:sSubPr>
@@ -11715,79 +10203,7 @@
             <w:rPr>
               <w:rFonts w:ascii="Cambria Math" w:hAnsi="Cambria Math"/>
             </w:rPr>
-            <m:t>FAP</m:t>
-          </m:r>
-          <m:r>
-            <w:rPr>
-              <w:rFonts w:ascii="Cambria Math" w:hAnsi="Cambria Math"/>
-            </w:rPr>
-            <m:t>=</m:t>
-          </m:r>
-          <m:r>
-            <w:rPr>
-              <w:rFonts w:ascii="Cambria Math" w:hAnsi="Cambria Math"/>
-            </w:rPr>
-            <m:t>IC</m:t>
-          </m:r>
-          <m:r>
-            <w:rPr>
-              <w:rFonts w:ascii="Cambria Math" w:hAnsi="Cambria Math"/>
-            </w:rPr>
-            <m:t>-</m:t>
-          </m:r>
-          <m:r>
-            <w:rPr>
-              <w:rFonts w:ascii="Cambria Math" w:hAnsi="Cambria Math"/>
-            </w:rPr>
-            <m:t>(</m:t>
-          </m:r>
-          <m:r>
-            <w:rPr>
-              <w:rFonts w:ascii="Cambria Math" w:hAnsi="Cambria Math"/>
-            </w:rPr>
-            <m:t>IC</m:t>
-          </m:r>
-          <m:r>
-            <w:rPr>
-              <w:rFonts w:ascii="Cambria Math" w:hAnsi="Cambria Math"/>
-            </w:rPr>
-            <m:t>-</m:t>
-          </m:r>
-          <m:r>
-            <w:rPr>
-              <w:rFonts w:ascii="Cambria Math" w:hAnsi="Cambria Math"/>
-            </w:rPr>
-            <m:t>1)*0,15  </m:t>
-          </m:r>
-          <m:r>
-            <w:rPr>
-              <w:rFonts w:ascii="Cambria Math" w:hAnsi="Cambria Math"/>
-            </w:rPr>
-            <m:t>if</m:t>
-          </m:r>
-          <m:r>
-            <w:rPr>
-              <w:rFonts w:ascii="Cambria Math" w:hAnsi="Cambria Math"/>
-            </w:rPr>
-            <m:t> </m:t>
-          </m:r>
-          <m:r>
-            <w:rPr>
-              <w:rFonts w:ascii="Cambria Math" w:hAnsi="Cambria Math"/>
-            </w:rPr>
-            <m:t>(</m:t>
-          </m:r>
-          <m:r>
-            <w:rPr>
-              <w:rFonts w:ascii="Cambria Math" w:hAnsi="Cambria Math"/>
-            </w:rPr>
-            <m:t>IC</m:t>
-          </m:r>
-          <m:r>
-            <w:rPr>
-              <w:rFonts w:ascii="Cambria Math" w:hAnsi="Cambria Math"/>
-            </w:rPr>
-            <m:t>&gt;1,</m:t>
+            <m:t>FAP=IC-(IC-1)*0,15  if (IC&gt;1,</m:t>
           </m:r>
           <m:sSub>
             <m:sSubPr>
@@ -11810,31 +10226,7 @@
                 <w:rPr>
                   <w:rFonts w:ascii="Cambria Math" w:hAnsi="Cambria Math"/>
                 </w:rPr>
-                <m:t>b</m:t>
-              </m:r>
-              <m:r>
-                <w:rPr>
-                  <w:rFonts w:ascii="Cambria Math" w:hAnsi="Cambria Math"/>
-                </w:rPr>
-                <m:t>92,</m:t>
-              </m:r>
-              <m:r>
-                <w:rPr>
-                  <w:rFonts w:ascii="Cambria Math" w:hAnsi="Cambria Math"/>
-                </w:rPr>
-                <m:t>t</m:t>
-              </m:r>
-              <m:r>
-                <w:rPr>
-                  <w:rFonts w:ascii="Cambria Math" w:hAnsi="Cambria Math"/>
-                </w:rPr>
-                <m:t>-</m:t>
-              </m:r>
-              <m:r>
-                <w:rPr>
-                  <w:rFonts w:ascii="Cambria Math" w:hAnsi="Cambria Math"/>
-                </w:rPr>
-                <m:t>2</m:t>
+                <m:t>b92,t-2</m:t>
               </m:r>
             </m:sub>
           </m:sSub>
@@ -11865,31 +10257,7 @@
                 <w:rPr>
                   <w:rFonts w:ascii="Cambria Math" w:hAnsi="Cambria Math"/>
                 </w:rPr>
-                <m:t>b</m:t>
-              </m:r>
-              <m:r>
-                <w:rPr>
-                  <w:rFonts w:ascii="Cambria Math" w:hAnsi="Cambria Math"/>
-                </w:rPr>
-                <m:t>93</m:t>
-              </m:r>
-              <m:r>
-                <w:rPr>
-                  <w:rFonts w:ascii="Cambria Math" w:hAnsi="Cambria Math"/>
-                </w:rPr>
-                <m:t>t</m:t>
-              </m:r>
-              <m:r>
-                <w:rPr>
-                  <w:rFonts w:ascii="Cambria Math" w:hAnsi="Cambria Math"/>
-                </w:rPr>
-                <m:t>-</m:t>
-              </m:r>
-              <m:r>
-                <w:rPr>
-                  <w:rFonts w:ascii="Cambria Math" w:hAnsi="Cambria Math"/>
-                </w:rPr>
-                <m:t>2</m:t>
+                <m:t>b93t-2</m:t>
               </m:r>
             </m:sub>
           </m:sSub>
@@ -11929,55 +10297,7 @@
             <w:rPr>
               <w:rFonts w:ascii="Cambria Math" w:hAnsi="Cambria Math"/>
             </w:rPr>
-            <m:t>FAP</m:t>
-          </m:r>
-          <m:r>
-            <w:rPr>
-              <w:rFonts w:ascii="Cambria Math" w:hAnsi="Cambria Math"/>
-            </w:rPr>
-            <m:t>=</m:t>
-          </m:r>
-          <m:r>
-            <w:rPr>
-              <w:rFonts w:ascii="Cambria Math" w:hAnsi="Cambria Math"/>
-            </w:rPr>
-            <m:t>IC</m:t>
-          </m:r>
-          <m:r>
-            <w:rPr>
-              <w:rFonts w:ascii="Cambria Math" w:hAnsi="Cambria Math"/>
-            </w:rPr>
-            <m:t> </m:t>
-          </m:r>
-          <m:r>
-            <w:rPr>
-              <w:rFonts w:ascii="Cambria Math" w:hAnsi="Cambria Math"/>
-            </w:rPr>
-            <m:t>if</m:t>
-          </m:r>
-          <m:r>
-            <w:rPr>
-              <w:rFonts w:ascii="Cambria Math" w:hAnsi="Cambria Math"/>
-            </w:rPr>
-            <m:t> </m:t>
-          </m:r>
-          <m:r>
-            <w:rPr>
-              <w:rFonts w:ascii="Cambria Math" w:hAnsi="Cambria Math"/>
-            </w:rPr>
-            <m:t>(</m:t>
-          </m:r>
-          <m:r>
-            <w:rPr>
-              <w:rFonts w:ascii="Cambria Math" w:hAnsi="Cambria Math"/>
-            </w:rPr>
-            <m:t>IC</m:t>
-          </m:r>
-          <m:r>
-            <w:rPr>
-              <w:rFonts w:ascii="Cambria Math" w:hAnsi="Cambria Math"/>
-            </w:rPr>
-            <m:t>&gt;1,</m:t>
+            <m:t>FAP=IC if (IC&gt;1,</m:t>
           </m:r>
           <m:sSub>
             <m:sSubPr>
@@ -12000,31 +10320,7 @@
                 <w:rPr>
                   <w:rFonts w:ascii="Cambria Math" w:hAnsi="Cambria Math"/>
                 </w:rPr>
-                <m:t>b</m:t>
-              </m:r>
-              <m:r>
-                <w:rPr>
-                  <w:rFonts w:ascii="Cambria Math" w:hAnsi="Cambria Math"/>
-                </w:rPr>
-                <m:t>92,</m:t>
-              </m:r>
-              <m:r>
-                <w:rPr>
-                  <w:rFonts w:ascii="Cambria Math" w:hAnsi="Cambria Math"/>
-                </w:rPr>
-                <m:t>t</m:t>
-              </m:r>
-              <m:r>
-                <w:rPr>
-                  <w:rFonts w:ascii="Cambria Math" w:hAnsi="Cambria Math"/>
-                </w:rPr>
-                <m:t>-</m:t>
-              </m:r>
-              <m:r>
-                <w:rPr>
-                  <w:rFonts w:ascii="Cambria Math" w:hAnsi="Cambria Math"/>
-                </w:rPr>
-                <m:t>2</m:t>
+                <m:t>b92,t-2</m:t>
               </m:r>
             </m:sub>
           </m:sSub>
@@ -12055,31 +10351,7 @@
                 <w:rPr>
                   <w:rFonts w:ascii="Cambria Math" w:hAnsi="Cambria Math"/>
                 </w:rPr>
-                <m:t>b</m:t>
-              </m:r>
-              <m:r>
-                <w:rPr>
-                  <w:rFonts w:ascii="Cambria Math" w:hAnsi="Cambria Math"/>
-                </w:rPr>
-                <m:t>93</m:t>
-              </m:r>
-              <m:r>
-                <w:rPr>
-                  <w:rFonts w:ascii="Cambria Math" w:hAnsi="Cambria Math"/>
-                </w:rPr>
-                <m:t>t</m:t>
-              </m:r>
-              <m:r>
-                <w:rPr>
-                  <w:rFonts w:ascii="Cambria Math" w:hAnsi="Cambria Math"/>
-                </w:rPr>
-                <m:t>-</m:t>
-              </m:r>
-              <m:r>
-                <w:rPr>
-                  <w:rFonts w:ascii="Cambria Math" w:hAnsi="Cambria Math"/>
-                </w:rPr>
-                <m:t>2</m:t>
+                <m:t>b93t-2</m:t>
               </m:r>
             </m:sub>
           </m:sSub>
@@ -12119,43 +10391,7 @@
             <w:rPr>
               <w:rFonts w:ascii="Cambria Math" w:hAnsi="Cambria Math"/>
             </w:rPr>
-            <m:t>F</m:t>
-          </m:r>
-          <m:r>
-            <w:rPr>
-              <w:rFonts w:ascii="Cambria Math" w:hAnsi="Cambria Math"/>
-            </w:rPr>
-            <m:t>A</m:t>
-          </m:r>
-          <m:r>
-            <w:rPr>
-              <w:rFonts w:ascii="Cambria Math" w:hAnsi="Cambria Math"/>
-            </w:rPr>
-            <m:t>P</m:t>
-          </m:r>
-          <m:r>
-            <w:rPr>
-              <w:rFonts w:ascii="Cambria Math" w:hAnsi="Cambria Math"/>
-            </w:rPr>
-            <m:t>=1 </m:t>
-          </m:r>
-          <m:r>
-            <w:rPr>
-              <w:rFonts w:ascii="Cambria Math" w:hAnsi="Cambria Math"/>
-            </w:rPr>
-            <m:t>if</m:t>
-          </m:r>
-          <m:r>
-            <w:rPr>
-              <w:rFonts w:ascii="Cambria Math" w:hAnsi="Cambria Math"/>
-            </w:rPr>
-            <m:t> </m:t>
-          </m:r>
-          <m:r>
-            <w:rPr>
-              <w:rFonts w:ascii="Cambria Math" w:hAnsi="Cambria Math"/>
-            </w:rPr>
-            <m:t>(</m:t>
+            <m:t>FAP=1 if (</m:t>
           </m:r>
           <m:sSub>
             <m:sSubPr>
@@ -12250,13 +10486,7 @@
             <w:rPr>
               <w:rFonts w:ascii="Cambria Math" w:hAnsi="Cambria Math"/>
             </w:rPr>
-            <m:t>RAT</m:t>
-          </m:r>
-          <m:r>
-            <w:rPr>
-              <w:rFonts w:ascii="Cambria Math" w:hAnsi="Cambria Math"/>
-            </w:rPr>
-            <m:t>∈{1,2,3}</m:t>
+            <m:t>RAT∈{1,2,3}</m:t>
           </m:r>
         </m:oMath>
       </m:oMathPara>
@@ -12305,31 +10535,7 @@
             <w:rPr>
               <w:rFonts w:ascii="Cambria Math" w:hAnsi="Cambria Math"/>
             </w:rPr>
-            <m:t>=(</m:t>
-          </m:r>
-          <m:r>
-            <w:rPr>
-              <w:rFonts w:ascii="Cambria Math" w:hAnsi="Cambria Math"/>
-            </w:rPr>
-            <m:t>FAP</m:t>
-          </m:r>
-          <m:r>
-            <w:rPr>
-              <w:rFonts w:ascii="Cambria Math" w:hAnsi="Cambria Math"/>
-            </w:rPr>
-            <m:t>*</m:t>
-          </m:r>
-          <m:r>
-            <w:rPr>
-              <w:rFonts w:ascii="Cambria Math" w:hAnsi="Cambria Math"/>
-            </w:rPr>
-            <m:t>RAT</m:t>
-          </m:r>
-          <m:r>
-            <w:rPr>
-              <w:rFonts w:ascii="Cambria Math" w:hAnsi="Cambria Math"/>
-            </w:rPr>
-            <m:t>)</m:t>
+            <m:t>=(FAP*RAT)</m:t>
           </m:r>
         </m:oMath>
       </m:oMathPara>
@@ -12378,13 +10584,7 @@
         <w:rPr>
           <w:lang w:val="pt-BR"/>
         </w:rPr>
-        <w:t xml:space="preserve"> </w:t>
-      </w:r>
-      <w:r>
-        <w:rPr>
-          <w:lang w:val="pt-BR"/>
-        </w:rPr>
-        <w:t xml:space="preserve">serão calculadas de acordo com as estimativas do </w:t>
+        <w:t xml:space="preserve"> serão calculadas de acordo com as estimativas do </w:t>
       </w:r>
       <m:oMath>
         <m:r>
@@ -12468,13 +10668,7 @@
             <w:rPr>
               <w:rFonts w:ascii="Cambria Math" w:hAnsi="Cambria Math"/>
             </w:rPr>
-            <m:t>=</m:t>
-          </m:r>
-          <m:r>
-            <w:rPr>
-              <w:rFonts w:ascii="Cambria Math" w:hAnsi="Cambria Math"/>
-            </w:rPr>
-            <m:t>RA</m:t>
+            <m:t>=RA</m:t>
           </m:r>
           <m:sSub>
             <m:sSubPr>
@@ -12497,31 +10691,7 @@
                 <w:rPr>
                   <w:rFonts w:ascii="Cambria Math" w:hAnsi="Cambria Math"/>
                 </w:rPr>
-                <m:t>ajust</m:t>
-              </m:r>
-              <m:r>
-                <w:rPr>
-                  <w:rFonts w:ascii="Cambria Math" w:hAnsi="Cambria Math"/>
-                </w:rPr>
-                <m:t>,</m:t>
-              </m:r>
-              <m:r>
-                <w:rPr>
-                  <w:rFonts w:ascii="Cambria Math" w:hAnsi="Cambria Math"/>
-                </w:rPr>
-                <m:t>t</m:t>
-              </m:r>
-              <m:r>
-                <w:rPr>
-                  <w:rFonts w:ascii="Cambria Math" w:hAnsi="Cambria Math"/>
-                </w:rPr>
-                <m:t>-</m:t>
-              </m:r>
-              <m:r>
-                <w:rPr>
-                  <w:rFonts w:ascii="Cambria Math" w:hAnsi="Cambria Math"/>
-                </w:rPr>
-                <m:t>1</m:t>
+                <m:t>ajust,t-1</m:t>
               </m:r>
             </m:sub>
           </m:sSub>
@@ -12529,13 +10699,7 @@
             <w:rPr>
               <w:rFonts w:ascii="Cambria Math" w:hAnsi="Cambria Math"/>
             </w:rPr>
-            <m:t>*</m:t>
-          </m:r>
-          <m:r>
-            <w:rPr>
-              <w:rFonts w:ascii="Cambria Math" w:hAnsi="Cambria Math"/>
-            </w:rPr>
-            <m:t>F</m:t>
+            <m:t>*F</m:t>
           </m:r>
         </m:oMath>
       </m:oMathPara>
@@ -12551,13 +10715,7 @@
         <w:rPr>
           <w:lang w:val="pt-BR"/>
         </w:rPr>
-        <w:t xml:space="preserve">Exemplo: </w:t>
-      </w:r>
-      <w:r>
-        <w:rPr>
-          <w:lang w:val="pt-BR"/>
-        </w:rPr>
-        <w:t>Período Base de cálculo: 2014 e 2015. Cálculo do FAP: 2016. Vigência: 2017.</w:t>
+        <w:t>Exemplo: Período Base de cálculo: 2014 e 2015. Cálculo do FAP: 2016. Vigência: 2017.</w:t>
       </w:r>
     </w:p>
     <w:p>
@@ -12695,13 +10853,7 @@
         <w:rPr>
           <w:lang w:val="pt-BR"/>
         </w:rPr>
-        <w:t xml:space="preserve"> serão calculadas com ba</w:t>
-      </w:r>
-      <w:r>
-        <w:rPr>
-          <w:lang w:val="pt-BR"/>
-        </w:rPr>
-        <w:t xml:space="preserve">se no número de funcionários afastados por problemas relacionados à SST </w:t>
+        <w:t xml:space="preserve"> serão calculadas com base no número de funcionários afastados por problemas relacionados à SST </w:t>
       </w:r>
       <m:oMath>
         <m:sSub>
@@ -12808,13 +10960,7 @@
             <w:rPr>
               <w:rFonts w:ascii="Cambria Math" w:hAnsi="Cambria Math"/>
             </w:rPr>
-            <m:t>=(</m:t>
-          </m:r>
-          <m:r>
-            <w:rPr>
-              <w:rFonts w:ascii="Cambria Math" w:hAnsi="Cambria Math"/>
-            </w:rPr>
-            <m:t>Ne</m:t>
+            <m:t>=(Ne</m:t>
           </m:r>
           <m:sSub>
             <m:sSubPr>
@@ -12868,13 +11014,7 @@
                 <w:rPr>
                   <w:rFonts w:ascii="Cambria Math" w:hAnsi="Cambria Math"/>
                 </w:rPr>
-                <m:t>,</m:t>
-              </m:r>
-              <m:r>
-                <w:rPr>
-                  <w:rFonts w:ascii="Cambria Math" w:hAnsi="Cambria Math"/>
-                </w:rPr>
-                <m:t>k</m:t>
+                <m:t>,k</m:t>
               </m:r>
             </m:sub>
           </m:sSub>
@@ -12882,13 +11022,7 @@
             <w:rPr>
               <w:rFonts w:ascii="Cambria Math" w:hAnsi="Cambria Math"/>
             </w:rPr>
-            <m:t>+</m:t>
-          </m:r>
-          <m:r>
-            <w:rPr>
-              <w:rFonts w:ascii="Cambria Math" w:hAnsi="Cambria Math"/>
-            </w:rPr>
-            <m:t>Ne</m:t>
+            <m:t>+Ne</m:t>
           </m:r>
           <m:sSub>
             <m:sSubPr>
@@ -12911,19 +11045,7 @@
                 <w:rPr>
                   <w:rFonts w:ascii="Cambria Math" w:hAnsi="Cambria Math"/>
                 </w:rPr>
-                <m:t>obito</m:t>
-              </m:r>
-              <m:r>
-                <w:rPr>
-                  <w:rFonts w:ascii="Cambria Math" w:hAnsi="Cambria Math"/>
-                </w:rPr>
-                <m:t>,</m:t>
-              </m:r>
-              <m:r>
-                <w:rPr>
-                  <w:rFonts w:ascii="Cambria Math" w:hAnsi="Cambria Math"/>
-                </w:rPr>
-                <m:t>k</m:t>
+                <m:t>obito,k</m:t>
               </m:r>
             </m:sub>
           </m:sSub>
@@ -13023,13 +11145,7 @@
         <w:rPr>
           <w:lang w:val="pt-BR"/>
         </w:rPr>
-        <w:t xml:space="preserve"> serão </w:t>
-      </w:r>
-      <w:r>
-        <w:rPr>
-          <w:lang w:val="pt-BR"/>
-        </w:rPr>
-        <w:t xml:space="preserve">calculadas com base no número de dias de absenteísmo por problemas relacionados à SST </w:t>
+        <w:t xml:space="preserve"> serão calculadas com base no número de dias de absenteísmo por problemas relacionados à SST </w:t>
       </w:r>
       <m:oMath>
         <m:sSub>
@@ -13241,13 +11357,7 @@
         <w:rPr>
           <w:lang w:val="pt-BR"/>
         </w:rPr>
-        <w:t>Os dias de absenteís</w:t>
-      </w:r>
-      <w:r>
-        <w:rPr>
-          <w:lang w:val="pt-BR"/>
-        </w:rPr>
-        <w:t xml:space="preserve">mo levam em consideração os afastamentos menores do que 15 dias </w:t>
+        <w:t xml:space="preserve">Os dias de absenteísmo levam em consideração os afastamentos menores do que 15 dias </w:t>
       </w:r>
       <m:oMath>
         <m:r>
@@ -13340,13 +11450,7 @@
             <w:rPr>
               <w:rFonts w:ascii="Cambria Math" w:hAnsi="Cambria Math"/>
             </w:rPr>
-            <m:t>=</m:t>
-          </m:r>
-          <m:r>
-            <w:rPr>
-              <w:rFonts w:ascii="Cambria Math" w:hAnsi="Cambria Math"/>
-            </w:rPr>
-            <m:t>Ne</m:t>
+            <m:t>=Ne</m:t>
           </m:r>
           <m:sSub>
             <m:sSubPr>
@@ -13369,19 +11473,7 @@
                 <w:rPr>
                   <w:rFonts w:ascii="Cambria Math" w:hAnsi="Cambria Math"/>
                 </w:rPr>
-                <m:t>af</m:t>
-              </m:r>
-              <m:r>
-                <w:rPr>
-                  <w:rFonts w:ascii="Cambria Math" w:hAnsi="Cambria Math"/>
-                </w:rPr>
-                <m:t>&lt;15,</m:t>
-              </m:r>
-              <m:r>
-                <w:rPr>
-                  <w:rFonts w:ascii="Cambria Math" w:hAnsi="Cambria Math"/>
-                </w:rPr>
-                <m:t>k</m:t>
+                <m:t>af&lt;15,k</m:t>
               </m:r>
             </m:sub>
           </m:sSub>
@@ -13412,13 +11504,7 @@
                 <w:rPr>
                   <w:rFonts w:ascii="Cambria Math" w:hAnsi="Cambria Math"/>
                 </w:rPr>
-                <m:t>medioafast</m:t>
-              </m:r>
-              <m:r>
-                <w:rPr>
-                  <w:rFonts w:ascii="Cambria Math" w:hAnsi="Cambria Math"/>
-                </w:rPr>
-                <m:t>&lt;15</m:t>
+                <m:t>medioafast&lt;15</m:t>
               </m:r>
             </m:sub>
           </m:sSub>
@@ -13426,13 +11512,7 @@
             <w:rPr>
               <w:rFonts w:ascii="Cambria Math" w:hAnsi="Cambria Math"/>
             </w:rPr>
-            <m:t>+</m:t>
-          </m:r>
-          <m:r>
-            <w:rPr>
-              <w:rFonts w:ascii="Cambria Math" w:hAnsi="Cambria Math"/>
-            </w:rPr>
-            <m:t>Nfalta</m:t>
+            <m:t>+Nfalta</m:t>
           </m:r>
         </m:oMath>
       </m:oMathPara>
@@ -13518,13 +11598,7 @@
             <w:rPr>
               <w:rFonts w:ascii="Cambria Math" w:hAnsi="Cambria Math"/>
             </w:rPr>
-            <m:t>=</m:t>
-          </m:r>
-          <m:r>
-            <w:rPr>
-              <w:rFonts w:ascii="Cambria Math" w:hAnsi="Cambria Math"/>
-            </w:rPr>
-            <m:t>cme</m:t>
+            <m:t>=cme</m:t>
           </m:r>
           <m:sSub>
             <m:sSubPr>
@@ -13555,13 +11629,7 @@
             <w:rPr>
               <w:rFonts w:ascii="Cambria Math" w:hAnsi="Cambria Math"/>
             </w:rPr>
-            <m:t>*</m:t>
-          </m:r>
-          <m:r>
-            <w:rPr>
-              <w:rFonts w:ascii="Cambria Math" w:hAnsi="Cambria Math"/>
-            </w:rPr>
-            <m:t>Ne</m:t>
+            <m:t>*Ne</m:t>
           </m:r>
           <m:sSub>
             <m:sSubPr>
@@ -13584,19 +11652,7 @@
                 <w:rPr>
                   <w:rFonts w:ascii="Cambria Math" w:hAnsi="Cambria Math"/>
                 </w:rPr>
-                <m:t>tipico</m:t>
-              </m:r>
-              <m:r>
-                <w:rPr>
-                  <w:rFonts w:ascii="Cambria Math" w:hAnsi="Cambria Math"/>
-                </w:rPr>
-                <m:t>,</m:t>
-              </m:r>
-              <m:r>
-                <w:rPr>
-                  <w:rFonts w:ascii="Cambria Math" w:hAnsi="Cambria Math"/>
-                </w:rPr>
-                <m:t>ocupac</m:t>
+                <m:t>tipico,ocupac</m:t>
               </m:r>
             </m:sub>
           </m:sSub>
@@ -13611,10 +11667,7 @@
       <w:bookmarkStart w:id="92" w:name="_Toc488936230"/>
       <w:bookmarkEnd w:id="91"/>
       <w:r>
-        <w:t>M</w:t>
-      </w:r>
-      <w:r>
-        <w:t>P, Insumos, Equipamentos Operação</w:t>
+        <w:t>MP, Insumos, Equipamentos Operação</w:t>
       </w:r>
       <w:bookmarkEnd w:id="92"/>
     </w:p>
@@ -13648,31 +11701,7 @@
                 <w:rPr>
                   <w:rFonts w:ascii="Cambria Math" w:hAnsi="Cambria Math"/>
                 </w:rPr>
-                <m:t>MP</m:t>
-              </m:r>
-              <m:r>
-                <w:rPr>
-                  <w:rFonts w:ascii="Cambria Math" w:hAnsi="Cambria Math"/>
-                </w:rPr>
-                <m:t>,</m:t>
-              </m:r>
-              <m:r>
-                <w:rPr>
-                  <w:rFonts w:ascii="Cambria Math" w:hAnsi="Cambria Math"/>
-                </w:rPr>
-                <m:t>Ins</m:t>
-              </m:r>
-              <m:r>
-                <w:rPr>
-                  <w:rFonts w:ascii="Cambria Math" w:hAnsi="Cambria Math"/>
-                </w:rPr>
-                <m:t>,</m:t>
-              </m:r>
-              <m:r>
-                <w:rPr>
-                  <w:rFonts w:ascii="Cambria Math" w:hAnsi="Cambria Math"/>
-                </w:rPr>
-                <m:t>Eq</m:t>
+                <m:t>MP,Ins,Eq</m:t>
               </m:r>
             </m:sub>
           </m:sSub>
@@ -13680,13 +11709,7 @@
             <w:rPr>
               <w:rFonts w:ascii="Cambria Math" w:hAnsi="Cambria Math"/>
             </w:rPr>
-            <m:t>=</m:t>
-          </m:r>
-          <m:r>
-            <w:rPr>
-              <w:rFonts w:ascii="Cambria Math" w:hAnsi="Cambria Math"/>
-            </w:rPr>
-            <m:t>cme</m:t>
+            <m:t>=cme</m:t>
           </m:r>
           <m:sSub>
             <m:sSubPr>
@@ -13709,31 +11732,7 @@
                 <w:rPr>
                   <w:rFonts w:ascii="Cambria Math" w:hAnsi="Cambria Math"/>
                 </w:rPr>
-                <m:t>MP</m:t>
-              </m:r>
-              <m:r>
-                <w:rPr>
-                  <w:rFonts w:ascii="Cambria Math" w:hAnsi="Cambria Math"/>
-                </w:rPr>
-                <m:t>,</m:t>
-              </m:r>
-              <m:r>
-                <w:rPr>
-                  <w:rFonts w:ascii="Cambria Math" w:hAnsi="Cambria Math"/>
-                </w:rPr>
-                <m:t>Ins</m:t>
-              </m:r>
-              <m:r>
-                <w:rPr>
-                  <w:rFonts w:ascii="Cambria Math" w:hAnsi="Cambria Math"/>
-                </w:rPr>
-                <m:t>,</m:t>
-              </m:r>
-              <m:r>
-                <w:rPr>
-                  <w:rFonts w:ascii="Cambria Math" w:hAnsi="Cambria Math"/>
-                </w:rPr>
-                <m:t>Eq</m:t>
+                <m:t>MP,Ins,Eq</m:t>
               </m:r>
             </m:sub>
           </m:sSub>
@@ -13741,13 +11740,7 @@
             <w:rPr>
               <w:rFonts w:ascii="Cambria Math" w:hAnsi="Cambria Math"/>
             </w:rPr>
-            <m:t>*</m:t>
-          </m:r>
-          <m:r>
-            <w:rPr>
-              <w:rFonts w:ascii="Cambria Math" w:hAnsi="Cambria Math"/>
-            </w:rPr>
-            <m:t>Ne</m:t>
+            <m:t>*Ne</m:t>
           </m:r>
           <m:sSub>
             <m:sSubPr>
@@ -13770,19 +11763,7 @@
                 <w:rPr>
                   <w:rFonts w:ascii="Cambria Math" w:hAnsi="Cambria Math"/>
                 </w:rPr>
-                <m:t>tipico</m:t>
-              </m:r>
-              <m:r>
-                <w:rPr>
-                  <w:rFonts w:ascii="Cambria Math" w:hAnsi="Cambria Math"/>
-                </w:rPr>
-                <m:t>,</m:t>
-              </m:r>
-              <m:r>
-                <w:rPr>
-                  <w:rFonts w:ascii="Cambria Math" w:hAnsi="Cambria Math"/>
-                </w:rPr>
-                <m:t>ocupac</m:t>
+                <m:t>tipico,ocupac</m:t>
               </m:r>
             </m:sub>
           </m:sSub>
@@ -13870,6 +11851,7 @@
         <w:docPartUnique/>
       </w:docPartObj>
     </w:sdtPr>
+    <w:sdtEndPr/>
     <w:sdtContent>
       <w:p>
         <w:pPr>
@@ -13890,7 +11872,7 @@
             <w:noProof/>
             <w:lang w:val="pt-BR"/>
           </w:rPr>
-          <w:t>6</w:t>
+          <w:t>1</w:t>
         </w:r>
         <w:r>
           <w:fldChar w:fldCharType="end"/>
@@ -14388,6 +12370,13 @@
     <w:lsdException w:name="Light Shading"/>
     <w:lsdException w:name="Light List"/>
     <w:lsdException w:name="Light Grid"/>
+    <w:lsdException w:name="Medium Shading 1"/>
+    <w:lsdException w:name="Medium Shading 2"/>
+    <w:lsdException w:name="Medium List 1"/>
+    <w:lsdException w:name="Medium List 2"/>
+    <w:lsdException w:name="Medium Grid 1"/>
+    <w:lsdException w:name="Medium Grid 2"/>
+    <w:lsdException w:name="Medium Grid 3"/>
     <w:lsdException w:name="Dark List"/>
     <w:lsdException w:name="Colorful Shading"/>
     <w:lsdException w:name="Colorful List"/>
@@ -16254,7 +14243,7 @@
 </file>
 
 <file path=customXml/itemProps1.xml><?xml version="1.0" encoding="utf-8"?>
-<ds:datastoreItem xmlns:ds="http://schemas.openxmlformats.org/officeDocument/2006/customXml" ds:itemID="{2EB98139-DB6A-497C-8710-CA28D4F81C93}">
+<ds:datastoreItem xmlns:ds="http://schemas.openxmlformats.org/officeDocument/2006/customXml" ds:itemID="{9A836F5D-3375-42B9-8ECF-4CB8F349C6EE}">
   <ds:schemaRefs>
     <ds:schemaRef ds:uri="http://schemas.openxmlformats.org/officeDocument/2006/bibliography"/>
   </ds:schemaRefs>

</xml_diff>